<commit_message>
diseños y nuevos estilos
</commit_message>
<xml_diff>
--- a/felicitacion/analisis/guia estilos/Guia de estilos felicitacion navideña.docx
+++ b/felicitacion/analisis/guia estilos/Guia de estilos felicitacion navideña.docx
@@ -50,7 +50,16 @@
           <w:sz w:val="40"/>
           <w:szCs w:val="40"/>
         </w:rPr>
-        <w:t>Guía de Estilo</w:t>
+        <w:t xml:space="preserve">Guía de </w:t>
+      </w:r>
+      <w:r>
+        <w:rPr>
+          <w:rFonts w:ascii="Liberation Sans" w:eastAsia="Liberation Sans" w:hAnsi="Liberation Sans" w:cs="Liberation Sans"/>
+          <w:i w:val="0"/>
+          <w:sz w:val="40"/>
+          <w:szCs w:val="40"/>
+        </w:rPr>
+        <w:t>Diseño</w:t>
       </w:r>
     </w:p>
     <w:p>
@@ -206,25 +215,19 @@
     <w:p>
       <w:pPr>
         <w:spacing w:after="0"/>
-        <w:rPr>
-          <w:i/>
-        </w:rPr>
-      </w:pPr>
-      <w:r>
-        <w:br w:type="page"/>
-      </w:r>
+      </w:pPr>
     </w:p>
     <w:p>
       <w:pPr>
         <w:pStyle w:val="Ttulo1"/>
         <w:jc w:val="both"/>
       </w:pPr>
-      <w:bookmarkStart w:id="1" w:name="_65gkb6bbl6ge" w:colFirst="0" w:colLast="0"/>
-      <w:bookmarkEnd w:id="1"/>
+      <w:bookmarkStart w:id="1" w:name="_Toc88992018"/>
       <w:r>
         <w:lastRenderedPageBreak/>
         <w:t>Índice</w:t>
       </w:r>
+      <w:bookmarkEnd w:id="1"/>
     </w:p>
     <w:p>
       <w:pPr>
@@ -246,15 +249,12 @@
       <w:sdtContent>
         <w:p>
           <w:pPr>
+            <w:pStyle w:val="TDC1"/>
             <w:tabs>
-              <w:tab w:val="right" w:pos="10465"/>
+              <w:tab w:val="right" w:pos="10450"/>
             </w:tabs>
-            <w:spacing w:before="80" w:line="240" w:lineRule="auto"/>
             <w:rPr>
-              <w:b/>
-              <w:color w:val="2A6099"/>
-              <w:sz w:val="36"/>
-              <w:szCs w:val="36"/>
+              <w:noProof/>
             </w:rPr>
           </w:pPr>
           <w:r>
@@ -266,507 +266,811 @@
           <w:r>
             <w:fldChar w:fldCharType="separate"/>
           </w:r>
-          <w:hyperlink w:anchor="_65gkb6bbl6ge">
-            <w:r>
-              <w:rPr>
-                <w:b/>
-                <w:color w:val="2A6099"/>
-                <w:sz w:val="36"/>
-                <w:szCs w:val="36"/>
+          <w:hyperlink w:anchor="_Toc88992018" w:history="1">
+            <w:r>
+              <w:rPr>
+                <w:rStyle w:val="Hipervnculo"/>
+                <w:noProof/>
               </w:rPr>
               <w:t>Índice</w:t>
             </w:r>
+            <w:r>
+              <w:rPr>
+                <w:noProof/>
+                <w:webHidden/>
+              </w:rPr>
+              <w:tab/>
+            </w:r>
+            <w:r>
+              <w:rPr>
+                <w:noProof/>
+                <w:webHidden/>
+              </w:rPr>
+              <w:fldChar w:fldCharType="begin"/>
+            </w:r>
+            <w:r>
+              <w:rPr>
+                <w:noProof/>
+                <w:webHidden/>
+              </w:rPr>
+              <w:instrText xml:space="preserve"> PAGEREF _Toc88992018 \h </w:instrText>
+            </w:r>
+            <w:r>
+              <w:rPr>
+                <w:noProof/>
+                <w:webHidden/>
+              </w:rPr>
+            </w:r>
+            <w:r>
+              <w:rPr>
+                <w:noProof/>
+                <w:webHidden/>
+              </w:rPr>
+              <w:fldChar w:fldCharType="separate"/>
+            </w:r>
+            <w:r>
+              <w:rPr>
+                <w:noProof/>
+                <w:webHidden/>
+              </w:rPr>
+              <w:t>2</w:t>
+            </w:r>
+            <w:r>
+              <w:rPr>
+                <w:noProof/>
+                <w:webHidden/>
+              </w:rPr>
+              <w:fldChar w:fldCharType="end"/>
+            </w:r>
           </w:hyperlink>
-          <w:r>
-            <w:rPr>
-              <w:b/>
-              <w:color w:val="2A6099"/>
-              <w:sz w:val="36"/>
-              <w:szCs w:val="36"/>
-            </w:rPr>
-            <w:tab/>
-          </w:r>
-          <w:r>
-            <w:fldChar w:fldCharType="begin"/>
-          </w:r>
-          <w:r>
-            <w:instrText xml:space="preserve"> PAGEREF _65gkb6bbl6ge \h </w:instrText>
-          </w:r>
-          <w:r>
-            <w:fldChar w:fldCharType="separate"/>
-          </w:r>
-          <w:r>
-            <w:rPr>
-              <w:b/>
-              <w:color w:val="2A6099"/>
-              <w:sz w:val="36"/>
-              <w:szCs w:val="36"/>
-            </w:rPr>
-            <w:t>2</w:t>
-          </w:r>
-          <w:r>
-            <w:fldChar w:fldCharType="end"/>
-          </w:r>
         </w:p>
         <w:p>
           <w:pPr>
+            <w:pStyle w:val="TDC1"/>
             <w:tabs>
-              <w:tab w:val="right" w:pos="10465"/>
+              <w:tab w:val="right" w:pos="10450"/>
             </w:tabs>
-            <w:spacing w:before="200" w:line="240" w:lineRule="auto"/>
             <w:rPr>
-              <w:b/>
-              <w:color w:val="2A6099"/>
-              <w:sz w:val="36"/>
-              <w:szCs w:val="36"/>
+              <w:noProof/>
             </w:rPr>
           </w:pPr>
-          <w:hyperlink w:anchor="_mxehpgdm8g5j">
-            <w:r>
-              <w:rPr>
-                <w:b/>
-                <w:color w:val="2A6099"/>
-                <w:sz w:val="36"/>
-                <w:szCs w:val="36"/>
-              </w:rPr>
-              <w:t>Sentimiento/s</w:t>
+          <w:hyperlink w:anchor="_Toc88992019" w:history="1">
+            <w:r>
+              <w:rPr>
+                <w:rStyle w:val="Hipervnculo"/>
+                <w:noProof/>
+              </w:rPr>
+              <w:t>Imágenes trabajadas</w:t>
+            </w:r>
+            <w:r>
+              <w:rPr>
+                <w:noProof/>
+                <w:webHidden/>
+              </w:rPr>
+              <w:tab/>
+            </w:r>
+            <w:r>
+              <w:rPr>
+                <w:noProof/>
+                <w:webHidden/>
+              </w:rPr>
+              <w:fldChar w:fldCharType="begin"/>
+            </w:r>
+            <w:r>
+              <w:rPr>
+                <w:noProof/>
+                <w:webHidden/>
+              </w:rPr>
+              <w:instrText xml:space="preserve"> PAGEREF _Toc88992019 \h </w:instrText>
+            </w:r>
+            <w:r>
+              <w:rPr>
+                <w:noProof/>
+                <w:webHidden/>
+              </w:rPr>
+            </w:r>
+            <w:r>
+              <w:rPr>
+                <w:noProof/>
+                <w:webHidden/>
+              </w:rPr>
+              <w:fldChar w:fldCharType="separate"/>
+            </w:r>
+            <w:r>
+              <w:rPr>
+                <w:noProof/>
+                <w:webHidden/>
+              </w:rPr>
+              <w:t>3</w:t>
+            </w:r>
+            <w:r>
+              <w:rPr>
+                <w:noProof/>
+                <w:webHidden/>
+              </w:rPr>
+              <w:fldChar w:fldCharType="end"/>
             </w:r>
           </w:hyperlink>
-          <w:r>
-            <w:rPr>
-              <w:b/>
-              <w:color w:val="2A6099"/>
-              <w:sz w:val="36"/>
-              <w:szCs w:val="36"/>
-            </w:rPr>
-            <w:tab/>
-          </w:r>
-          <w:r>
-            <w:fldChar w:fldCharType="begin"/>
-          </w:r>
-          <w:r>
-            <w:instrText xml:space="preserve"> PAGEREF _mxehpgdm8g5j \h </w:instrText>
-          </w:r>
-          <w:r>
-            <w:fldChar w:fldCharType="separate"/>
-          </w:r>
-          <w:r>
-            <w:rPr>
-              <w:b/>
-              <w:color w:val="2A6099"/>
-              <w:sz w:val="36"/>
-              <w:szCs w:val="36"/>
-            </w:rPr>
-            <w:t>3</w:t>
-          </w:r>
-          <w:r>
-            <w:fldChar w:fldCharType="end"/>
-          </w:r>
         </w:p>
         <w:p>
           <w:pPr>
+            <w:pStyle w:val="TDC7"/>
             <w:tabs>
-              <w:tab w:val="right" w:pos="10465"/>
+              <w:tab w:val="right" w:pos="10450"/>
             </w:tabs>
-            <w:spacing w:before="200" w:line="240" w:lineRule="auto"/>
             <w:rPr>
-              <w:b/>
-              <w:color w:val="2A6099"/>
-              <w:sz w:val="36"/>
-              <w:szCs w:val="36"/>
+              <w:noProof/>
             </w:rPr>
           </w:pPr>
-          <w:hyperlink w:anchor="_5bek5sph2z">
-            <w:r>
-              <w:rPr>
-                <w:b/>
-                <w:color w:val="2A6099"/>
-                <w:sz w:val="36"/>
-                <w:szCs w:val="36"/>
-              </w:rPr>
-              <w:t>Paleta de C</w:t>
-            </w:r>
-            <w:r>
-              <w:rPr>
-                <w:b/>
-                <w:color w:val="2A6099"/>
-                <w:sz w:val="36"/>
-                <w:szCs w:val="36"/>
-              </w:rPr>
-              <w:t>olores</w:t>
+          <w:hyperlink w:anchor="_Toc88992020" w:history="1">
+            <w:r>
+              <w:rPr>
+                <w:rStyle w:val="Hipervnculo"/>
+                <w:noProof/>
+              </w:rPr>
+              <w:t>Retocadas</w:t>
+            </w:r>
+            <w:r>
+              <w:rPr>
+                <w:noProof/>
+                <w:webHidden/>
+              </w:rPr>
+              <w:tab/>
+            </w:r>
+            <w:r>
+              <w:rPr>
+                <w:noProof/>
+                <w:webHidden/>
+              </w:rPr>
+              <w:fldChar w:fldCharType="begin"/>
+            </w:r>
+            <w:r>
+              <w:rPr>
+                <w:noProof/>
+                <w:webHidden/>
+              </w:rPr>
+              <w:instrText xml:space="preserve"> PAGEREF _Toc88992020 \h </w:instrText>
+            </w:r>
+            <w:r>
+              <w:rPr>
+                <w:noProof/>
+                <w:webHidden/>
+              </w:rPr>
+            </w:r>
+            <w:r>
+              <w:rPr>
+                <w:noProof/>
+                <w:webHidden/>
+              </w:rPr>
+              <w:fldChar w:fldCharType="separate"/>
+            </w:r>
+            <w:r>
+              <w:rPr>
+                <w:noProof/>
+                <w:webHidden/>
+              </w:rPr>
+              <w:t>3</w:t>
+            </w:r>
+            <w:r>
+              <w:rPr>
+                <w:noProof/>
+                <w:webHidden/>
+              </w:rPr>
+              <w:fldChar w:fldCharType="end"/>
             </w:r>
           </w:hyperlink>
-          <w:r>
-            <w:rPr>
-              <w:b/>
-              <w:color w:val="2A6099"/>
-              <w:sz w:val="36"/>
-              <w:szCs w:val="36"/>
-            </w:rPr>
-            <w:tab/>
-          </w:r>
-          <w:r>
-            <w:fldChar w:fldCharType="begin"/>
-          </w:r>
-          <w:r>
-            <w:instrText xml:space="preserve"> PAGEREF _5bek5sph2z \h </w:instrText>
-          </w:r>
-          <w:r>
-            <w:fldChar w:fldCharType="separate"/>
-          </w:r>
-          <w:r>
-            <w:rPr>
-              <w:b/>
-              <w:color w:val="2A6099"/>
-              <w:sz w:val="36"/>
-              <w:szCs w:val="36"/>
-            </w:rPr>
-            <w:t>3</w:t>
-          </w:r>
-          <w:r>
-            <w:fldChar w:fldCharType="end"/>
-          </w:r>
         </w:p>
         <w:p>
           <w:pPr>
+            <w:pStyle w:val="TDC1"/>
             <w:tabs>
-              <w:tab w:val="right" w:pos="10465"/>
+              <w:tab w:val="right" w:pos="10450"/>
             </w:tabs>
-            <w:spacing w:before="200" w:line="240" w:lineRule="auto"/>
             <w:rPr>
-              <w:b/>
-              <w:color w:val="2A6099"/>
-              <w:sz w:val="36"/>
-              <w:szCs w:val="36"/>
+              <w:noProof/>
             </w:rPr>
           </w:pPr>
-          <w:hyperlink w:anchor="_7zlejcot4dgy">
-            <w:r>
-              <w:rPr>
-                <w:b/>
-                <w:color w:val="2A6099"/>
-                <w:sz w:val="36"/>
-                <w:szCs w:val="36"/>
-              </w:rPr>
-              <w:t>Logo</w:t>
+          <w:hyperlink w:anchor="_Toc88992021" w:history="1">
+            <w:r>
+              <w:rPr>
+                <w:rStyle w:val="Hipervnculo"/>
+                <w:noProof/>
+              </w:rPr>
+              <w:t>Paleta de Colores</w:t>
+            </w:r>
+            <w:r>
+              <w:rPr>
+                <w:noProof/>
+                <w:webHidden/>
+              </w:rPr>
+              <w:tab/>
+            </w:r>
+            <w:r>
+              <w:rPr>
+                <w:noProof/>
+                <w:webHidden/>
+              </w:rPr>
+              <w:fldChar w:fldCharType="begin"/>
+            </w:r>
+            <w:r>
+              <w:rPr>
+                <w:noProof/>
+                <w:webHidden/>
+              </w:rPr>
+              <w:instrText xml:space="preserve"> PAGEREF _Toc88992021 \h </w:instrText>
+            </w:r>
+            <w:r>
+              <w:rPr>
+                <w:noProof/>
+                <w:webHidden/>
+              </w:rPr>
+            </w:r>
+            <w:r>
+              <w:rPr>
+                <w:noProof/>
+                <w:webHidden/>
+              </w:rPr>
+              <w:fldChar w:fldCharType="separate"/>
+            </w:r>
+            <w:r>
+              <w:rPr>
+                <w:noProof/>
+                <w:webHidden/>
+              </w:rPr>
+              <w:t>4</w:t>
+            </w:r>
+            <w:r>
+              <w:rPr>
+                <w:noProof/>
+                <w:webHidden/>
+              </w:rPr>
+              <w:fldChar w:fldCharType="end"/>
             </w:r>
           </w:hyperlink>
-          <w:r>
-            <w:rPr>
-              <w:b/>
-              <w:color w:val="2A6099"/>
-              <w:sz w:val="36"/>
-              <w:szCs w:val="36"/>
-            </w:rPr>
-            <w:tab/>
-          </w:r>
-          <w:r>
-            <w:fldChar w:fldCharType="begin"/>
-          </w:r>
-          <w:r>
-            <w:instrText xml:space="preserve"> PAGEREF _7zlejcot4dgy \h </w:instrText>
-          </w:r>
-          <w:r>
-            <w:fldChar w:fldCharType="separate"/>
-          </w:r>
-          <w:r>
-            <w:rPr>
-              <w:b/>
-              <w:color w:val="2A6099"/>
-              <w:sz w:val="36"/>
-              <w:szCs w:val="36"/>
-            </w:rPr>
-            <w:t>4</w:t>
-          </w:r>
-          <w:r>
-            <w:fldChar w:fldCharType="end"/>
-          </w:r>
         </w:p>
         <w:p>
           <w:pPr>
+            <w:pStyle w:val="TDC1"/>
             <w:tabs>
-              <w:tab w:val="right" w:pos="10465"/>
+              <w:tab w:val="right" w:pos="10450"/>
             </w:tabs>
-            <w:spacing w:before="200" w:line="240" w:lineRule="auto"/>
             <w:rPr>
-              <w:b/>
-              <w:color w:val="2A6099"/>
-              <w:sz w:val="36"/>
-              <w:szCs w:val="36"/>
+              <w:noProof/>
             </w:rPr>
           </w:pPr>
-          <w:hyperlink w:anchor="_1soa83hktevj">
-            <w:r>
-              <w:rPr>
-                <w:b/>
-                <w:color w:val="2A6099"/>
-                <w:sz w:val="36"/>
-                <w:szCs w:val="36"/>
-              </w:rPr>
-              <w:t>Tipografía</w:t>
+          <w:hyperlink w:anchor="_Toc88992022" w:history="1">
+            <w:r>
+              <w:rPr>
+                <w:rStyle w:val="Hipervnculo"/>
+                <w:noProof/>
+              </w:rPr>
+              <w:t>Logo</w:t>
+            </w:r>
+            <w:r>
+              <w:rPr>
+                <w:noProof/>
+                <w:webHidden/>
+              </w:rPr>
+              <w:tab/>
+            </w:r>
+            <w:r>
+              <w:rPr>
+                <w:noProof/>
+                <w:webHidden/>
+              </w:rPr>
+              <w:fldChar w:fldCharType="begin"/>
+            </w:r>
+            <w:r>
+              <w:rPr>
+                <w:noProof/>
+                <w:webHidden/>
+              </w:rPr>
+              <w:instrText xml:space="preserve"> PAGEREF _Toc88992022 \h </w:instrText>
+            </w:r>
+            <w:r>
+              <w:rPr>
+                <w:noProof/>
+                <w:webHidden/>
+              </w:rPr>
+            </w:r>
+            <w:r>
+              <w:rPr>
+                <w:noProof/>
+                <w:webHidden/>
+              </w:rPr>
+              <w:fldChar w:fldCharType="separate"/>
+            </w:r>
+            <w:r>
+              <w:rPr>
+                <w:noProof/>
+                <w:webHidden/>
+              </w:rPr>
+              <w:t>5</w:t>
+            </w:r>
+            <w:r>
+              <w:rPr>
+                <w:noProof/>
+                <w:webHidden/>
+              </w:rPr>
+              <w:fldChar w:fldCharType="end"/>
             </w:r>
           </w:hyperlink>
-          <w:r>
-            <w:rPr>
-              <w:b/>
-              <w:color w:val="2A6099"/>
-              <w:sz w:val="36"/>
-              <w:szCs w:val="36"/>
-            </w:rPr>
-            <w:tab/>
-          </w:r>
-          <w:r>
-            <w:fldChar w:fldCharType="begin"/>
-          </w:r>
-          <w:r>
-            <w:instrText xml:space="preserve"> PAGEREF _1soa83hktevj \h </w:instrText>
-          </w:r>
-          <w:r>
-            <w:fldChar w:fldCharType="separate"/>
-          </w:r>
-          <w:r>
-            <w:rPr>
-              <w:b/>
-              <w:color w:val="2A6099"/>
-              <w:sz w:val="36"/>
-              <w:szCs w:val="36"/>
-            </w:rPr>
-            <w:t>4</w:t>
-          </w:r>
-          <w:r>
-            <w:fldChar w:fldCharType="end"/>
-          </w:r>
         </w:p>
         <w:p>
           <w:pPr>
+            <w:pStyle w:val="TDC1"/>
             <w:tabs>
-              <w:tab w:val="right" w:pos="10465"/>
+              <w:tab w:val="right" w:pos="10450"/>
             </w:tabs>
-            <w:spacing w:before="200" w:line="240" w:lineRule="auto"/>
             <w:rPr>
-              <w:b/>
-              <w:color w:val="2A6099"/>
-              <w:sz w:val="36"/>
-              <w:szCs w:val="36"/>
+              <w:noProof/>
             </w:rPr>
           </w:pPr>
-          <w:hyperlink w:anchor="_mchw8a7ec2fr">
-            <w:r>
-              <w:rPr>
-                <w:b/>
-                <w:color w:val="2A6099"/>
-                <w:sz w:val="36"/>
-                <w:szCs w:val="36"/>
-              </w:rPr>
-              <w:t>Iconos</w:t>
+          <w:hyperlink w:anchor="_Toc88992023" w:history="1">
+            <w:r>
+              <w:rPr>
+                <w:rStyle w:val="Hipervnculo"/>
+                <w:noProof/>
+              </w:rPr>
+              <w:t>Tipografía</w:t>
+            </w:r>
+            <w:r>
+              <w:rPr>
+                <w:noProof/>
+                <w:webHidden/>
+              </w:rPr>
+              <w:tab/>
+            </w:r>
+            <w:r>
+              <w:rPr>
+                <w:noProof/>
+                <w:webHidden/>
+              </w:rPr>
+              <w:fldChar w:fldCharType="begin"/>
+            </w:r>
+            <w:r>
+              <w:rPr>
+                <w:noProof/>
+                <w:webHidden/>
+              </w:rPr>
+              <w:instrText xml:space="preserve"> PAGEREF _Toc88992023 \h </w:instrText>
+            </w:r>
+            <w:r>
+              <w:rPr>
+                <w:noProof/>
+                <w:webHidden/>
+              </w:rPr>
+            </w:r>
+            <w:r>
+              <w:rPr>
+                <w:noProof/>
+                <w:webHidden/>
+              </w:rPr>
+              <w:fldChar w:fldCharType="separate"/>
+            </w:r>
+            <w:r>
+              <w:rPr>
+                <w:noProof/>
+                <w:webHidden/>
+              </w:rPr>
+              <w:t>6</w:t>
+            </w:r>
+            <w:r>
+              <w:rPr>
+                <w:noProof/>
+                <w:webHidden/>
+              </w:rPr>
+              <w:fldChar w:fldCharType="end"/>
             </w:r>
           </w:hyperlink>
-          <w:r>
-            <w:rPr>
-              <w:b/>
-              <w:color w:val="2A6099"/>
-              <w:sz w:val="36"/>
-              <w:szCs w:val="36"/>
-            </w:rPr>
-            <w:tab/>
-          </w:r>
-          <w:r>
-            <w:fldChar w:fldCharType="begin"/>
-          </w:r>
-          <w:r>
-            <w:instrText xml:space="preserve"> PAGEREF _mchw8a7ec2fr \h </w:instrText>
-          </w:r>
-          <w:r>
-            <w:fldChar w:fldCharType="separate"/>
-          </w:r>
-          <w:r>
-            <w:rPr>
-              <w:b/>
-              <w:color w:val="2A6099"/>
-              <w:sz w:val="36"/>
-              <w:szCs w:val="36"/>
-            </w:rPr>
-            <w:t>5</w:t>
-          </w:r>
-          <w:r>
-            <w:fldChar w:fldCharType="end"/>
-          </w:r>
         </w:p>
         <w:p>
           <w:pPr>
+            <w:pStyle w:val="TDC1"/>
             <w:tabs>
-              <w:tab w:val="right" w:pos="10465"/>
+              <w:tab w:val="right" w:pos="10450"/>
             </w:tabs>
-            <w:spacing w:before="60" w:line="240" w:lineRule="auto"/>
-            <w:ind w:left="360"/>
             <w:rPr>
-              <w:color w:val="2A6099"/>
+              <w:noProof/>
             </w:rPr>
           </w:pPr>
-          <w:hyperlink w:anchor="_n5ydkcsukcfr">
-            <w:r>
-              <w:rPr>
-                <w:color w:val="2A6099"/>
-              </w:rPr>
-              <w:t>Asha</w:t>
+          <w:hyperlink w:anchor="_Toc88992024" w:history="1">
+            <w:r>
+              <w:rPr>
+                <w:rStyle w:val="Hipervnculo"/>
+                <w:noProof/>
+              </w:rPr>
+              <w:t>Iconos</w:t>
+            </w:r>
+            <w:r>
+              <w:rPr>
+                <w:noProof/>
+                <w:webHidden/>
+              </w:rPr>
+              <w:tab/>
+            </w:r>
+            <w:r>
+              <w:rPr>
+                <w:noProof/>
+                <w:webHidden/>
+              </w:rPr>
+              <w:fldChar w:fldCharType="begin"/>
+            </w:r>
+            <w:r>
+              <w:rPr>
+                <w:noProof/>
+                <w:webHidden/>
+              </w:rPr>
+              <w:instrText xml:space="preserve"> PAGEREF _Toc88992024 \h </w:instrText>
+            </w:r>
+            <w:r>
+              <w:rPr>
+                <w:noProof/>
+                <w:webHidden/>
+              </w:rPr>
+            </w:r>
+            <w:r>
+              <w:rPr>
+                <w:noProof/>
+                <w:webHidden/>
+              </w:rPr>
+              <w:fldChar w:fldCharType="separate"/>
+            </w:r>
+            <w:r>
+              <w:rPr>
+                <w:noProof/>
+                <w:webHidden/>
+              </w:rPr>
+              <w:t>6</w:t>
+            </w:r>
+            <w:r>
+              <w:rPr>
+                <w:noProof/>
+                <w:webHidden/>
+              </w:rPr>
+              <w:fldChar w:fldCharType="end"/>
             </w:r>
           </w:hyperlink>
-          <w:r>
-            <w:rPr>
-              <w:color w:val="2A6099"/>
-            </w:rPr>
-            <w:tab/>
-          </w:r>
-          <w:r>
-            <w:fldChar w:fldCharType="begin"/>
-          </w:r>
-          <w:r>
-            <w:instrText xml:space="preserve"> PAGEREF _n5ydkcsukcfr \h </w:instrText>
-          </w:r>
-          <w:r>
-            <w:fldChar w:fldCharType="separate"/>
-          </w:r>
-          <w:r>
-            <w:rPr>
-              <w:color w:val="2A6099"/>
-            </w:rPr>
-            <w:t>5</w:t>
-          </w:r>
-          <w:r>
-            <w:fldChar w:fldCharType="end"/>
-          </w:r>
         </w:p>
         <w:p>
           <w:pPr>
+            <w:pStyle w:val="TDC2"/>
             <w:tabs>
-              <w:tab w:val="right" w:pos="10465"/>
+              <w:tab w:val="right" w:pos="10450"/>
             </w:tabs>
-            <w:spacing w:before="60" w:line="240" w:lineRule="auto"/>
-            <w:ind w:left="360"/>
             <w:rPr>
-              <w:color w:val="2A6099"/>
+              <w:noProof/>
             </w:rPr>
           </w:pPr>
-          <w:hyperlink w:anchor="_ccknhoxecen3">
-            <w:r>
-              <w:rPr>
-                <w:color w:val="2A6099"/>
-              </w:rPr>
-              <w:t>Partituras</w:t>
+          <w:hyperlink w:anchor="_Toc88992025" w:history="1">
+            <w:r>
+              <w:rPr>
+                <w:rStyle w:val="Hipervnculo"/>
+                <w:noProof/>
+              </w:rPr>
+              <w:t>Asha</w:t>
+            </w:r>
+            <w:r>
+              <w:rPr>
+                <w:noProof/>
+                <w:webHidden/>
+              </w:rPr>
+              <w:tab/>
+            </w:r>
+            <w:r>
+              <w:rPr>
+                <w:noProof/>
+                <w:webHidden/>
+              </w:rPr>
+              <w:fldChar w:fldCharType="begin"/>
+            </w:r>
+            <w:r>
+              <w:rPr>
+                <w:noProof/>
+                <w:webHidden/>
+              </w:rPr>
+              <w:instrText xml:space="preserve"> PAGEREF _Toc88992025 \h </w:instrText>
+            </w:r>
+            <w:r>
+              <w:rPr>
+                <w:noProof/>
+                <w:webHidden/>
+              </w:rPr>
+            </w:r>
+            <w:r>
+              <w:rPr>
+                <w:noProof/>
+                <w:webHidden/>
+              </w:rPr>
+              <w:fldChar w:fldCharType="separate"/>
+            </w:r>
+            <w:r>
+              <w:rPr>
+                <w:noProof/>
+                <w:webHidden/>
+              </w:rPr>
+              <w:t>6</w:t>
+            </w:r>
+            <w:r>
+              <w:rPr>
+                <w:noProof/>
+                <w:webHidden/>
+              </w:rPr>
+              <w:fldChar w:fldCharType="end"/>
             </w:r>
           </w:hyperlink>
-          <w:r>
-            <w:rPr>
-              <w:color w:val="2A6099"/>
-            </w:rPr>
-            <w:tab/>
-          </w:r>
-          <w:r>
-            <w:fldChar w:fldCharType="begin"/>
-          </w:r>
-          <w:r>
-            <w:instrText xml:space="preserve"> PAGEREF _ccknhoxecen3 \h </w:instrText>
-          </w:r>
-          <w:r>
-            <w:fldChar w:fldCharType="separate"/>
-          </w:r>
-          <w:r>
-            <w:rPr>
-              <w:color w:val="2A6099"/>
-            </w:rPr>
-            <w:t>5</w:t>
-          </w:r>
-          <w:r>
-            <w:fldChar w:fldCharType="end"/>
-          </w:r>
         </w:p>
         <w:p>
           <w:pPr>
+            <w:pStyle w:val="TDC2"/>
             <w:tabs>
-              <w:tab w:val="right" w:pos="10465"/>
+              <w:tab w:val="right" w:pos="10450"/>
             </w:tabs>
-            <w:spacing w:before="60" w:line="240" w:lineRule="auto"/>
-            <w:ind w:left="360"/>
             <w:rPr>
-              <w:color w:val="2A6099"/>
+              <w:noProof/>
             </w:rPr>
           </w:pPr>
-          <w:hyperlink w:anchor="_viuu2cy75t0u">
-            <w:r>
-              <w:rPr>
-                <w:color w:val="2A6099"/>
-              </w:rPr>
-              <w:t>Cámara</w:t>
+          <w:hyperlink w:anchor="_Toc88992026" w:history="1">
+            <w:r>
+              <w:rPr>
+                <w:rStyle w:val="Hipervnculo"/>
+                <w:noProof/>
+              </w:rPr>
+              <w:t>Partituras</w:t>
+            </w:r>
+            <w:r>
+              <w:rPr>
+                <w:noProof/>
+                <w:webHidden/>
+              </w:rPr>
+              <w:tab/>
+            </w:r>
+            <w:r>
+              <w:rPr>
+                <w:noProof/>
+                <w:webHidden/>
+              </w:rPr>
+              <w:fldChar w:fldCharType="begin"/>
+            </w:r>
+            <w:r>
+              <w:rPr>
+                <w:noProof/>
+                <w:webHidden/>
+              </w:rPr>
+              <w:instrText xml:space="preserve"> PAGEREF _Toc88992026 \h </w:instrText>
+            </w:r>
+            <w:r>
+              <w:rPr>
+                <w:noProof/>
+                <w:webHidden/>
+              </w:rPr>
+            </w:r>
+            <w:r>
+              <w:rPr>
+                <w:noProof/>
+                <w:webHidden/>
+              </w:rPr>
+              <w:fldChar w:fldCharType="separate"/>
+            </w:r>
+            <w:r>
+              <w:rPr>
+                <w:noProof/>
+                <w:webHidden/>
+              </w:rPr>
+              <w:t>7</w:t>
+            </w:r>
+            <w:r>
+              <w:rPr>
+                <w:noProof/>
+                <w:webHidden/>
+              </w:rPr>
+              <w:fldChar w:fldCharType="end"/>
             </w:r>
           </w:hyperlink>
-          <w:r>
-            <w:rPr>
-              <w:color w:val="2A6099"/>
-            </w:rPr>
-            <w:tab/>
-          </w:r>
-          <w:r>
-            <w:fldChar w:fldCharType="begin"/>
-          </w:r>
-          <w:r>
-            <w:instrText xml:space="preserve"> PAGEREF _viuu2cy75t0u \h </w:instrText>
-          </w:r>
-          <w:r>
-            <w:fldChar w:fldCharType="separate"/>
-          </w:r>
-          <w:r>
-            <w:rPr>
-              <w:color w:val="2A6099"/>
-            </w:rPr>
-            <w:t>7</w:t>
-          </w:r>
-          <w:r>
-            <w:fldChar w:fldCharType="end"/>
-          </w:r>
         </w:p>
         <w:p>
           <w:pPr>
+            <w:pStyle w:val="TDC2"/>
             <w:tabs>
-              <w:tab w:val="right" w:pos="10465"/>
+              <w:tab w:val="right" w:pos="10450"/>
             </w:tabs>
-            <w:spacing w:before="60" w:line="240" w:lineRule="auto"/>
-            <w:ind w:left="360"/>
             <w:rPr>
-              <w:color w:val="2A6099"/>
+              <w:noProof/>
             </w:rPr>
           </w:pPr>
-          <w:hyperlink w:anchor="_uin6uslovgge">
-            <w:r>
-              <w:rPr>
-                <w:color w:val="2A6099"/>
+          <w:hyperlink w:anchor="_Toc88992027" w:history="1">
+            <w:r>
+              <w:rPr>
+                <w:rStyle w:val="Hipervnculo"/>
+                <w:noProof/>
+              </w:rPr>
+              <w:t>Cámara</w:t>
+            </w:r>
+            <w:r>
+              <w:rPr>
+                <w:noProof/>
+                <w:webHidden/>
+              </w:rPr>
+              <w:tab/>
+            </w:r>
+            <w:r>
+              <w:rPr>
+                <w:noProof/>
+                <w:webHidden/>
+              </w:rPr>
+              <w:fldChar w:fldCharType="begin"/>
+            </w:r>
+            <w:r>
+              <w:rPr>
+                <w:noProof/>
+                <w:webHidden/>
+              </w:rPr>
+              <w:instrText xml:space="preserve"> PAGEREF _Toc88992027 \h </w:instrText>
+            </w:r>
+            <w:r>
+              <w:rPr>
+                <w:noProof/>
+                <w:webHidden/>
+              </w:rPr>
+            </w:r>
+            <w:r>
+              <w:rPr>
+                <w:noProof/>
+                <w:webHidden/>
+              </w:rPr>
+              <w:fldChar w:fldCharType="separate"/>
+            </w:r>
+            <w:r>
+              <w:rPr>
+                <w:noProof/>
+                <w:webHidden/>
+              </w:rPr>
+              <w:t>7</w:t>
+            </w:r>
+            <w:r>
+              <w:rPr>
+                <w:noProof/>
+                <w:webHidden/>
+              </w:rPr>
+              <w:fldChar w:fldCharType="end"/>
+            </w:r>
+          </w:hyperlink>
+        </w:p>
+        <w:p>
+          <w:pPr>
+            <w:pStyle w:val="TDC2"/>
+            <w:tabs>
+              <w:tab w:val="right" w:pos="10450"/>
+            </w:tabs>
+            <w:rPr>
+              <w:noProof/>
+            </w:rPr>
+          </w:pPr>
+          <w:hyperlink w:anchor="_Toc88992028" w:history="1">
+            <w:r>
+              <w:rPr>
+                <w:rStyle w:val="Hipervnculo"/>
+                <w:noProof/>
               </w:rPr>
               <w:t>Llave y destornillador</w:t>
             </w:r>
+            <w:r>
+              <w:rPr>
+                <w:noProof/>
+                <w:webHidden/>
+              </w:rPr>
+              <w:tab/>
+            </w:r>
+            <w:r>
+              <w:rPr>
+                <w:noProof/>
+                <w:webHidden/>
+              </w:rPr>
+              <w:fldChar w:fldCharType="begin"/>
+            </w:r>
+            <w:r>
+              <w:rPr>
+                <w:noProof/>
+                <w:webHidden/>
+              </w:rPr>
+              <w:instrText xml:space="preserve"> PAGEREF _Toc88992028 \h </w:instrText>
+            </w:r>
+            <w:r>
+              <w:rPr>
+                <w:noProof/>
+                <w:webHidden/>
+              </w:rPr>
+            </w:r>
+            <w:r>
+              <w:rPr>
+                <w:noProof/>
+                <w:webHidden/>
+              </w:rPr>
+              <w:fldChar w:fldCharType="separate"/>
+            </w:r>
+            <w:r>
+              <w:rPr>
+                <w:noProof/>
+                <w:webHidden/>
+              </w:rPr>
+              <w:t>8</w:t>
+            </w:r>
+            <w:r>
+              <w:rPr>
+                <w:noProof/>
+                <w:webHidden/>
+              </w:rPr>
+              <w:fldChar w:fldCharType="end"/>
+            </w:r>
           </w:hyperlink>
-          <w:r>
+        </w:p>
+        <w:p>
+          <w:pPr>
+            <w:pStyle w:val="TDC2"/>
+            <w:tabs>
+              <w:tab w:val="right" w:pos="10450"/>
+            </w:tabs>
             <w:rPr>
-              <w:color w:val="2A6099"/>
+              <w:noProof/>
             </w:rPr>
-            <w:tab/>
-          </w:r>
-          <w:r>
-            <w:fldChar w:fldCharType="begin"/>
-          </w:r>
-          <w:r>
-            <w:instrText xml:space="preserve"> PAGEREF _uin6uslovgge \h </w:instrText>
-          </w:r>
-          <w:r>
-            <w:fldChar w:fldCharType="separate"/>
-          </w:r>
-          <w:r>
-            <w:rPr>
-              <w:color w:val="2A6099"/>
-            </w:rPr>
-            <w:t>7</w:t>
-          </w:r>
-          <w:r>
-            <w:fldChar w:fldCharType="end"/>
-          </w:r>
+          </w:pPr>
+          <w:hyperlink w:anchor="_Toc88992029" w:history="1">
+            <w:r>
+              <w:rPr>
+                <w:rStyle w:val="Hipervnculo"/>
+                <w:noProof/>
+              </w:rPr>
+              <w:t>Robot</w:t>
+            </w:r>
+            <w:r>
+              <w:rPr>
+                <w:noProof/>
+                <w:webHidden/>
+              </w:rPr>
+              <w:tab/>
+            </w:r>
+            <w:r>
+              <w:rPr>
+                <w:noProof/>
+                <w:webHidden/>
+              </w:rPr>
+              <w:fldChar w:fldCharType="begin"/>
+            </w:r>
+            <w:r>
+              <w:rPr>
+                <w:noProof/>
+                <w:webHidden/>
+              </w:rPr>
+              <w:instrText xml:space="preserve"> PAGEREF _Toc88992029 \h </w:instrText>
+            </w:r>
+            <w:r>
+              <w:rPr>
+                <w:noProof/>
+                <w:webHidden/>
+              </w:rPr>
+            </w:r>
+            <w:r>
+              <w:rPr>
+                <w:noProof/>
+                <w:webHidden/>
+              </w:rPr>
+              <w:fldChar w:fldCharType="separate"/>
+            </w:r>
+            <w:r>
+              <w:rPr>
+                <w:noProof/>
+                <w:webHidden/>
+              </w:rPr>
+              <w:t>9</w:t>
+            </w:r>
+            <w:r>
+              <w:rPr>
+                <w:noProof/>
+                <w:webHidden/>
+              </w:rPr>
+              <w:fldChar w:fldCharType="end"/>
+            </w:r>
+          </w:hyperlink>
         </w:p>
         <w:p>
           <w:pPr>
@@ -779,38 +1083,6 @@
               <w:color w:val="2A6099"/>
             </w:rPr>
           </w:pPr>
-          <w:hyperlink w:anchor="_2qenxah2ibpz">
-            <w:r>
-              <w:rPr>
-                <w:color w:val="2A6099"/>
-              </w:rPr>
-              <w:t>Robot</w:t>
-            </w:r>
-          </w:hyperlink>
-          <w:r>
-            <w:rPr>
-              <w:color w:val="2A6099"/>
-            </w:rPr>
-            <w:tab/>
-          </w:r>
-          <w:r>
-            <w:fldChar w:fldCharType="begin"/>
-          </w:r>
-          <w:r>
-            <w:instrText xml:space="preserve"> PAGEREF _2qenxah2ibpz \h </w:instrText>
-          </w:r>
-          <w:r>
-            <w:fldChar w:fldCharType="separate"/>
-          </w:r>
-          <w:r>
-            <w:rPr>
-              <w:color w:val="2A6099"/>
-            </w:rPr>
-            <w:t>8</w:t>
-          </w:r>
-          <w:r>
-            <w:fldChar w:fldCharType="end"/>
-          </w:r>
           <w:r>
             <w:fldChar w:fldCharType="end"/>
           </w:r>
@@ -834,22 +1106,946 @@
         <w:pStyle w:val="Ttulo1"/>
         <w:jc w:val="both"/>
       </w:pPr>
-      <w:bookmarkStart w:id="4" w:name="_mxehpgdm8g5j" w:colFirst="0" w:colLast="0"/>
+      <w:bookmarkStart w:id="4" w:name="_Toc88992019"/>
+      <w:r>
+        <w:lastRenderedPageBreak/>
+        <w:t>Imágenes trabajadas</w:t>
+      </w:r>
       <w:bookmarkEnd w:id="4"/>
-      <w:r>
+    </w:p>
+    <w:p>
+      <w:pPr>
+        <w:pStyle w:val="Ttulo7"/>
+      </w:pPr>
+      <w:bookmarkStart w:id="5" w:name="_Toc88992020"/>
+      <w:r>
+        <w:t>Retocadas</w:t>
+      </w:r>
+      <w:bookmarkEnd w:id="5"/>
+    </w:p>
+    <w:p>
+      <w:pPr>
+        <w:keepNext/>
+        <w:jc w:val="center"/>
+      </w:pPr>
+      <w:r>
+        <w:rPr>
+          <w:noProof/>
+        </w:rPr>
+        <w:drawing>
+          <wp:inline distT="0" distB="0" distL="0" distR="0" wp14:anchorId="743EA850" wp14:editId="22CC0A5D">
+            <wp:extent cx="1152525" cy="1079532"/>
+            <wp:effectExtent l="0" t="0" r="0" b="0"/>
+            <wp:docPr id="18" name="Imagen 18"/>
+            <wp:cNvGraphicFramePr>
+              <a:graphicFrameLocks xmlns:a="http://schemas.openxmlformats.org/drawingml/2006/main" noChangeAspect="1"/>
+            </wp:cNvGraphicFramePr>
+            <a:graphic xmlns:a="http://schemas.openxmlformats.org/drawingml/2006/main">
+              <a:graphicData uri="http://schemas.openxmlformats.org/drawingml/2006/picture">
+                <pic:pic xmlns:pic="http://schemas.openxmlformats.org/drawingml/2006/picture">
+                  <pic:nvPicPr>
+                    <pic:cNvPr id="18" name="esquina1.png"/>
+                    <pic:cNvPicPr/>
+                  </pic:nvPicPr>
+                  <pic:blipFill>
+                    <a:blip r:embed="rId6" cstate="print">
+                      <a:extLst>
+                        <a:ext uri="{28A0092B-C50C-407E-A947-70E740481C1C}">
+                          <a14:useLocalDpi xmlns:a14="http://schemas.microsoft.com/office/drawing/2010/main" val="0"/>
+                        </a:ext>
+                      </a:extLst>
+                    </a:blip>
+                    <a:stretch>
+                      <a:fillRect/>
+                    </a:stretch>
+                  </pic:blipFill>
+                  <pic:spPr>
+                    <a:xfrm>
+                      <a:off x="0" y="0"/>
+                      <a:ext cx="1160826" cy="1087307"/>
+                    </a:xfrm>
+                    <a:prstGeom prst="rect">
+                      <a:avLst/>
+                    </a:prstGeom>
+                  </pic:spPr>
+                </pic:pic>
+              </a:graphicData>
+            </a:graphic>
+          </wp:inline>
+        </w:drawing>
+      </w:r>
+    </w:p>
+    <w:p>
+      <w:pPr>
+        <w:pStyle w:val="Descripcin"/>
+        <w:jc w:val="center"/>
+      </w:pPr>
+      <w:r>
+        <w:t xml:space="preserve">Ilustración </w:t>
+      </w:r>
+      <w:r>
+        <w:fldChar w:fldCharType="begin"/>
+      </w:r>
+      <w:r>
+        <w:instrText xml:space="preserve"> SEQ Ilustración \* ARABIC </w:instrText>
+      </w:r>
+      <w:r>
+        <w:fldChar w:fldCharType="separate"/>
+      </w:r>
+      <w:r>
+        <w:rPr>
+          <w:noProof/>
+        </w:rPr>
+        <w:t>1</w:t>
+      </w:r>
+      <w:r>
+        <w:fldChar w:fldCharType="end"/>
+      </w:r>
+      <w:r>
+        <w:t xml:space="preserve"> </w:t>
+      </w:r>
+      <w:r>
+        <w:rPr>
+          <w:i w:val="0"/>
+        </w:rPr>
+        <w:t>Borde decorativo</w:t>
+      </w:r>
+    </w:p>
+    <w:p>
+      <w:pPr>
+        <w:keepNext/>
+        <w:jc w:val="center"/>
+      </w:pPr>
+      <w:r>
+        <w:rPr>
+          <w:noProof/>
+        </w:rPr>
+        <w:drawing>
+          <wp:inline distT="0" distB="0" distL="0" distR="0" wp14:anchorId="72E18301" wp14:editId="506BC429">
+            <wp:extent cx="1622440" cy="1076325"/>
+            <wp:effectExtent l="0" t="0" r="0" b="0"/>
+            <wp:docPr id="19" name="Imagen 19"/>
+            <wp:cNvGraphicFramePr>
+              <a:graphicFrameLocks xmlns:a="http://schemas.openxmlformats.org/drawingml/2006/main" noChangeAspect="1"/>
+            </wp:cNvGraphicFramePr>
+            <a:graphic xmlns:a="http://schemas.openxmlformats.org/drawingml/2006/main">
+              <a:graphicData uri="http://schemas.openxmlformats.org/drawingml/2006/picture">
+                <pic:pic xmlns:pic="http://schemas.openxmlformats.org/drawingml/2006/picture">
+                  <pic:nvPicPr>
+                    <pic:cNvPr id="19" name="book.jpg"/>
+                    <pic:cNvPicPr/>
+                  </pic:nvPicPr>
+                  <pic:blipFill>
+                    <a:blip r:embed="rId7" cstate="print">
+                      <a:extLst>
+                        <a:ext uri="{28A0092B-C50C-407E-A947-70E740481C1C}">
+                          <a14:useLocalDpi xmlns:a14="http://schemas.microsoft.com/office/drawing/2010/main" val="0"/>
+                        </a:ext>
+                      </a:extLst>
+                    </a:blip>
+                    <a:stretch>
+                      <a:fillRect/>
+                    </a:stretch>
+                  </pic:blipFill>
+                  <pic:spPr>
+                    <a:xfrm>
+                      <a:off x="0" y="0"/>
+                      <a:ext cx="1630047" cy="1081372"/>
+                    </a:xfrm>
+                    <a:prstGeom prst="rect">
+                      <a:avLst/>
+                    </a:prstGeom>
+                  </pic:spPr>
+                </pic:pic>
+              </a:graphicData>
+            </a:graphic>
+          </wp:inline>
+        </w:drawing>
+      </w:r>
+    </w:p>
+    <w:p>
+      <w:pPr>
+        <w:pStyle w:val="Descripcin"/>
+        <w:jc w:val="center"/>
+      </w:pPr>
+      <w:r>
+        <w:t xml:space="preserve">Ilustración </w:t>
+      </w:r>
+      <w:r>
+        <w:fldChar w:fldCharType="begin"/>
+      </w:r>
+      <w:r>
+        <w:instrText xml:space="preserve"> SEQ Ilustración \* ARABIC </w:instrText>
+      </w:r>
+      <w:r>
+        <w:fldChar w:fldCharType="separate"/>
+      </w:r>
+      <w:r>
+        <w:rPr>
+          <w:noProof/>
+        </w:rPr>
+        <w:t>2</w:t>
+      </w:r>
+      <w:r>
+        <w:fldChar w:fldCharType="end"/>
+      </w:r>
+      <w:r>
+        <w:t xml:space="preserve"> </w:t>
+      </w:r>
+      <w:r>
+        <w:rPr>
+          <w:i w:val="0"/>
+        </w:rPr>
+        <w:t>Libro de fondo</w:t>
+      </w:r>
+    </w:p>
+    <w:p>
+      <w:pPr>
+        <w:keepNext/>
+        <w:jc w:val="center"/>
+      </w:pPr>
+      <w:r>
+        <w:rPr>
+          <w:noProof/>
+        </w:rPr>
+        <w:drawing>
+          <wp:inline distT="0" distB="0" distL="0" distR="0" wp14:anchorId="4124C5FA" wp14:editId="3ACBDDEA">
+            <wp:extent cx="1308164" cy="1085850"/>
+            <wp:effectExtent l="0" t="0" r="0" b="0"/>
+            <wp:docPr id="20" name="Imagen 20"/>
+            <wp:cNvGraphicFramePr>
+              <a:graphicFrameLocks xmlns:a="http://schemas.openxmlformats.org/drawingml/2006/main" noChangeAspect="1"/>
+            </wp:cNvGraphicFramePr>
+            <a:graphic xmlns:a="http://schemas.openxmlformats.org/drawingml/2006/main">
+              <a:graphicData uri="http://schemas.openxmlformats.org/drawingml/2006/picture">
+                <pic:pic xmlns:pic="http://schemas.openxmlformats.org/drawingml/2006/picture">
+                  <pic:nvPicPr>
+                    <pic:cNvPr id="20" name="camara.png"/>
+                    <pic:cNvPicPr/>
+                  </pic:nvPicPr>
+                  <pic:blipFill>
+                    <a:blip r:embed="rId8" cstate="print">
+                      <a:extLst>
+                        <a:ext uri="{28A0092B-C50C-407E-A947-70E740481C1C}">
+                          <a14:useLocalDpi xmlns:a14="http://schemas.microsoft.com/office/drawing/2010/main" val="0"/>
+                        </a:ext>
+                      </a:extLst>
+                    </a:blip>
+                    <a:stretch>
+                      <a:fillRect/>
+                    </a:stretch>
+                  </pic:blipFill>
+                  <pic:spPr>
+                    <a:xfrm>
+                      <a:off x="0" y="0"/>
+                      <a:ext cx="1318078" cy="1094080"/>
+                    </a:xfrm>
+                    <a:prstGeom prst="rect">
+                      <a:avLst/>
+                    </a:prstGeom>
+                  </pic:spPr>
+                </pic:pic>
+              </a:graphicData>
+            </a:graphic>
+          </wp:inline>
+        </w:drawing>
+      </w:r>
+    </w:p>
+    <w:p>
+      <w:pPr>
+        <w:pStyle w:val="Descripcin"/>
+        <w:jc w:val="center"/>
+      </w:pPr>
+      <w:r>
+        <w:t xml:space="preserve">Ilustración </w:t>
+      </w:r>
+      <w:r>
+        <w:fldChar w:fldCharType="begin"/>
+      </w:r>
+      <w:r>
+        <w:instrText xml:space="preserve"> SEQ Ilustración \* ARABIC </w:instrText>
+      </w:r>
+      <w:r>
+        <w:fldChar w:fldCharType="separate"/>
+      </w:r>
+      <w:r>
+        <w:rPr>
+          <w:noProof/>
+        </w:rPr>
+        <w:t>3</w:t>
+      </w:r>
+      <w:r>
+        <w:fldChar w:fldCharType="end"/>
+      </w:r>
+      <w:r>
+        <w:t xml:space="preserve"> </w:t>
+      </w:r>
+      <w:r>
+        <w:rPr>
+          <w:i w:val="0"/>
+        </w:rPr>
+        <w:t>Cámara</w:t>
+      </w:r>
+    </w:p>
+    <w:p>
+      <w:pPr>
+        <w:keepNext/>
+        <w:jc w:val="center"/>
+      </w:pPr>
+      <w:r>
+        <w:rPr>
+          <w:noProof/>
+        </w:rPr>
+        <w:drawing>
+          <wp:inline distT="0" distB="0" distL="0" distR="0" wp14:anchorId="036BAA53" wp14:editId="5471EB8A">
+            <wp:extent cx="1000125" cy="1000125"/>
+            <wp:effectExtent l="0" t="0" r="0" b="9525"/>
+            <wp:docPr id="21" name="Imagen 21"/>
+            <wp:cNvGraphicFramePr>
+              <a:graphicFrameLocks xmlns:a="http://schemas.openxmlformats.org/drawingml/2006/main" noChangeAspect="1"/>
+            </wp:cNvGraphicFramePr>
+            <a:graphic xmlns:a="http://schemas.openxmlformats.org/drawingml/2006/main">
+              <a:graphicData uri="http://schemas.openxmlformats.org/drawingml/2006/picture">
+                <pic:pic xmlns:pic="http://schemas.openxmlformats.org/drawingml/2006/picture">
+                  <pic:nvPicPr>
+                    <pic:cNvPr id="21" name="destornillador.png"/>
+                    <pic:cNvPicPr/>
+                  </pic:nvPicPr>
+                  <pic:blipFill>
+                    <a:blip r:embed="rId9" cstate="print">
+                      <a:extLst>
+                        <a:ext uri="{28A0092B-C50C-407E-A947-70E740481C1C}">
+                          <a14:useLocalDpi xmlns:a14="http://schemas.microsoft.com/office/drawing/2010/main" val="0"/>
+                        </a:ext>
+                      </a:extLst>
+                    </a:blip>
+                    <a:stretch>
+                      <a:fillRect/>
+                    </a:stretch>
+                  </pic:blipFill>
+                  <pic:spPr>
+                    <a:xfrm>
+                      <a:off x="0" y="0"/>
+                      <a:ext cx="1000200" cy="1000200"/>
+                    </a:xfrm>
+                    <a:prstGeom prst="rect">
+                      <a:avLst/>
+                    </a:prstGeom>
+                  </pic:spPr>
+                </pic:pic>
+              </a:graphicData>
+            </a:graphic>
+          </wp:inline>
+        </w:drawing>
+      </w:r>
+    </w:p>
+    <w:p>
+      <w:pPr>
+        <w:pStyle w:val="Descripcin"/>
+        <w:jc w:val="center"/>
+        <w:rPr>
+          <w:noProof/>
+        </w:rPr>
+      </w:pPr>
+      <w:r>
+        <w:t xml:space="preserve">Ilustración </w:t>
+      </w:r>
+      <w:r>
+        <w:fldChar w:fldCharType="begin"/>
+      </w:r>
+      <w:r>
+        <w:instrText xml:space="preserve"> SEQ Ilustración \* ARABIC </w:instrText>
+      </w:r>
+      <w:r>
+        <w:fldChar w:fldCharType="separate"/>
+      </w:r>
+      <w:r>
+        <w:rPr>
+          <w:noProof/>
+        </w:rPr>
+        <w:t>4</w:t>
+      </w:r>
+      <w:r>
+        <w:fldChar w:fldCharType="end"/>
+      </w:r>
+      <w:r>
+        <w:t xml:space="preserve"> </w:t>
+      </w:r>
+      <w:r>
+        <w:rPr>
+          <w:i w:val="0"/>
+        </w:rPr>
+        <w:t>Herramientas</w:t>
+      </w:r>
+    </w:p>
+    <w:p>
+      <w:pPr>
+        <w:keepNext/>
+        <w:jc w:val="center"/>
+      </w:pPr>
+      <w:r>
+        <w:rPr>
+          <w:noProof/>
+        </w:rPr>
+        <w:drawing>
+          <wp:inline distT="0" distB="0" distL="0" distR="0" wp14:anchorId="3B87DE94" wp14:editId="6672B6D2">
+            <wp:extent cx="1200150" cy="1200150"/>
+            <wp:effectExtent l="0" t="0" r="0" b="0"/>
+            <wp:docPr id="22" name="Imagen 22"/>
+            <wp:cNvGraphicFramePr>
+              <a:graphicFrameLocks xmlns:a="http://schemas.openxmlformats.org/drawingml/2006/main" noChangeAspect="1"/>
+            </wp:cNvGraphicFramePr>
+            <a:graphic xmlns:a="http://schemas.openxmlformats.org/drawingml/2006/main">
+              <a:graphicData uri="http://schemas.openxmlformats.org/drawingml/2006/picture">
+                <pic:pic xmlns:pic="http://schemas.openxmlformats.org/drawingml/2006/picture">
+                  <pic:nvPicPr>
+                    <pic:cNvPr id="22" name="niña.png"/>
+                    <pic:cNvPicPr/>
+                  </pic:nvPicPr>
+                  <pic:blipFill>
+                    <a:blip r:embed="rId10" cstate="print">
+                      <a:extLst>
+                        <a:ext uri="{28A0092B-C50C-407E-A947-70E740481C1C}">
+                          <a14:useLocalDpi xmlns:a14="http://schemas.microsoft.com/office/drawing/2010/main" val="0"/>
+                        </a:ext>
+                      </a:extLst>
+                    </a:blip>
+                    <a:stretch>
+                      <a:fillRect/>
+                    </a:stretch>
+                  </pic:blipFill>
+                  <pic:spPr>
+                    <a:xfrm>
+                      <a:off x="0" y="0"/>
+                      <a:ext cx="1200150" cy="1200150"/>
+                    </a:xfrm>
+                    <a:prstGeom prst="rect">
+                      <a:avLst/>
+                    </a:prstGeom>
+                  </pic:spPr>
+                </pic:pic>
+              </a:graphicData>
+            </a:graphic>
+          </wp:inline>
+        </w:drawing>
+      </w:r>
+    </w:p>
+    <w:p>
+      <w:pPr>
+        <w:pStyle w:val="Descripcin"/>
+        <w:jc w:val="center"/>
+        <w:rPr>
+          <w:noProof/>
+        </w:rPr>
+      </w:pPr>
+      <w:r>
+        <w:t xml:space="preserve">Ilustración </w:t>
+      </w:r>
+      <w:r>
+        <w:fldChar w:fldCharType="begin"/>
+      </w:r>
+      <w:r>
+        <w:instrText xml:space="preserve"> SEQ Ilustración \* ARABIC </w:instrText>
+      </w:r>
+      <w:r>
+        <w:fldChar w:fldCharType="separate"/>
+      </w:r>
+      <w:r>
+        <w:rPr>
+          <w:noProof/>
+        </w:rPr>
+        <w:t>5</w:t>
+      </w:r>
+      <w:r>
+        <w:fldChar w:fldCharType="end"/>
+      </w:r>
+      <w:r>
+        <w:t xml:space="preserve"> </w:t>
+      </w:r>
+      <w:proofErr w:type="spellStart"/>
+      <w:r>
+        <w:rPr>
+          <w:i w:val="0"/>
+        </w:rPr>
+        <w:t>Asha</w:t>
+      </w:r>
+      <w:proofErr w:type="spellEnd"/>
+    </w:p>
+    <w:p>
+      <w:pPr>
+        <w:keepNext/>
+        <w:jc w:val="center"/>
+      </w:pPr>
+      <w:r>
+        <w:rPr>
+          <w:noProof/>
+        </w:rPr>
         <w:lastRenderedPageBreak/>
-        <w:t>Sentimiento/s</w:t>
+        <w:drawing>
+          <wp:inline distT="0" distB="0" distL="0" distR="0" wp14:anchorId="4B30ABA7" wp14:editId="253602CE">
+            <wp:extent cx="1138555" cy="1138555"/>
+            <wp:effectExtent l="0" t="0" r="4445" b="4445"/>
+            <wp:docPr id="23" name="Imagen 23"/>
+            <wp:cNvGraphicFramePr>
+              <a:graphicFrameLocks xmlns:a="http://schemas.openxmlformats.org/drawingml/2006/main" noChangeAspect="1"/>
+            </wp:cNvGraphicFramePr>
+            <a:graphic xmlns:a="http://schemas.openxmlformats.org/drawingml/2006/main">
+              <a:graphicData uri="http://schemas.openxmlformats.org/drawingml/2006/picture">
+                <pic:pic xmlns:pic="http://schemas.openxmlformats.org/drawingml/2006/picture">
+                  <pic:nvPicPr>
+                    <pic:cNvPr id="23" name="partituras.png"/>
+                    <pic:cNvPicPr/>
+                  </pic:nvPicPr>
+                  <pic:blipFill>
+                    <a:blip r:embed="rId11" cstate="print">
+                      <a:extLst>
+                        <a:ext uri="{28A0092B-C50C-407E-A947-70E740481C1C}">
+                          <a14:useLocalDpi xmlns:a14="http://schemas.microsoft.com/office/drawing/2010/main" val="0"/>
+                        </a:ext>
+                      </a:extLst>
+                    </a:blip>
+                    <a:stretch>
+                      <a:fillRect/>
+                    </a:stretch>
+                  </pic:blipFill>
+                  <pic:spPr>
+                    <a:xfrm>
+                      <a:off x="0" y="0"/>
+                      <a:ext cx="1138636" cy="1138636"/>
+                    </a:xfrm>
+                    <a:prstGeom prst="rect">
+                      <a:avLst/>
+                    </a:prstGeom>
+                  </pic:spPr>
+                </pic:pic>
+              </a:graphicData>
+            </a:graphic>
+          </wp:inline>
+        </w:drawing>
+      </w:r>
+    </w:p>
+    <w:p>
+      <w:pPr>
+        <w:pStyle w:val="Descripcin"/>
+        <w:jc w:val="center"/>
+        <w:rPr>
+          <w:noProof/>
+        </w:rPr>
+      </w:pPr>
+      <w:r>
+        <w:t xml:space="preserve">Ilustración </w:t>
+      </w:r>
+      <w:r>
+        <w:fldChar w:fldCharType="begin"/>
+      </w:r>
+      <w:r>
+        <w:instrText xml:space="preserve"> SEQ Ilustración \* ARABIC </w:instrText>
+      </w:r>
+      <w:r>
+        <w:fldChar w:fldCharType="separate"/>
+      </w:r>
+      <w:r>
+        <w:rPr>
+          <w:noProof/>
+        </w:rPr>
+        <w:t>6</w:t>
+      </w:r>
+      <w:r>
+        <w:fldChar w:fldCharType="end"/>
+      </w:r>
+      <w:r>
+        <w:t xml:space="preserve"> </w:t>
+      </w:r>
+      <w:r>
+        <w:rPr>
+          <w:i w:val="0"/>
+        </w:rPr>
+        <w:t>Partituras</w:t>
+      </w:r>
+    </w:p>
+    <w:p>
+      <w:pPr>
+        <w:keepNext/>
+        <w:jc w:val="center"/>
+      </w:pPr>
+      <w:r>
+        <w:rPr>
+          <w:noProof/>
+        </w:rPr>
+        <w:drawing>
+          <wp:inline distT="0" distB="0" distL="0" distR="0" wp14:anchorId="31DE3DC9" wp14:editId="35F52023">
+            <wp:extent cx="1457325" cy="1921240"/>
+            <wp:effectExtent l="0" t="0" r="0" b="3175"/>
+            <wp:docPr id="24" name="Imagen 24"/>
+            <wp:cNvGraphicFramePr>
+              <a:graphicFrameLocks xmlns:a="http://schemas.openxmlformats.org/drawingml/2006/main" noChangeAspect="1"/>
+            </wp:cNvGraphicFramePr>
+            <a:graphic xmlns:a="http://schemas.openxmlformats.org/drawingml/2006/main">
+              <a:graphicData uri="http://schemas.openxmlformats.org/drawingml/2006/picture">
+                <pic:pic xmlns:pic="http://schemas.openxmlformats.org/drawingml/2006/picture">
+                  <pic:nvPicPr>
+                    <pic:cNvPr id="24" name="robot.png"/>
+                    <pic:cNvPicPr/>
+                  </pic:nvPicPr>
+                  <pic:blipFill>
+                    <a:blip r:embed="rId12" cstate="print">
+                      <a:extLst>
+                        <a:ext uri="{28A0092B-C50C-407E-A947-70E740481C1C}">
+                          <a14:useLocalDpi xmlns:a14="http://schemas.microsoft.com/office/drawing/2010/main" val="0"/>
+                        </a:ext>
+                      </a:extLst>
+                    </a:blip>
+                    <a:stretch>
+                      <a:fillRect/>
+                    </a:stretch>
+                  </pic:blipFill>
+                  <pic:spPr>
+                    <a:xfrm>
+                      <a:off x="0" y="0"/>
+                      <a:ext cx="1471207" cy="1939541"/>
+                    </a:xfrm>
+                    <a:prstGeom prst="rect">
+                      <a:avLst/>
+                    </a:prstGeom>
+                  </pic:spPr>
+                </pic:pic>
+              </a:graphicData>
+            </a:graphic>
+          </wp:inline>
+        </w:drawing>
+      </w:r>
+    </w:p>
+    <w:p>
+      <w:pPr>
+        <w:pStyle w:val="Descripcin"/>
+        <w:jc w:val="center"/>
+        <w:rPr>
+          <w:noProof/>
+        </w:rPr>
+      </w:pPr>
+      <w:r>
+        <w:t xml:space="preserve">Ilustración </w:t>
+      </w:r>
+      <w:r>
+        <w:fldChar w:fldCharType="begin"/>
+      </w:r>
+      <w:r>
+        <w:instrText xml:space="preserve"> SEQ Ilustración \* ARABIC </w:instrText>
+      </w:r>
+      <w:r>
+        <w:fldChar w:fldCharType="separate"/>
+      </w:r>
+      <w:r>
+        <w:rPr>
+          <w:noProof/>
+        </w:rPr>
+        <w:t>7</w:t>
+      </w:r>
+      <w:r>
+        <w:fldChar w:fldCharType="end"/>
+      </w:r>
+      <w:r>
+        <w:t xml:space="preserve"> </w:t>
+      </w:r>
+      <w:r>
+        <w:rPr>
+          <w:i w:val="0"/>
+        </w:rPr>
+        <w:t>Robot</w:t>
+      </w:r>
+    </w:p>
+    <w:p>
+      <w:pPr>
+        <w:keepNext/>
+        <w:jc w:val="center"/>
+      </w:pPr>
+      <w:r>
+        <w:rPr>
+          <w:noProof/>
+        </w:rPr>
+        <w:drawing>
+          <wp:inline distT="0" distB="0" distL="0" distR="0" wp14:anchorId="555D2129" wp14:editId="70CE114F">
+            <wp:extent cx="1266825" cy="1266825"/>
+            <wp:effectExtent l="0" t="0" r="9525" b="0"/>
+            <wp:docPr id="25" name="Imagen 25"/>
+            <wp:cNvGraphicFramePr>
+              <a:graphicFrameLocks xmlns:a="http://schemas.openxmlformats.org/drawingml/2006/main" noChangeAspect="1"/>
+            </wp:cNvGraphicFramePr>
+            <a:graphic xmlns:a="http://schemas.openxmlformats.org/drawingml/2006/main">
+              <a:graphicData uri="http://schemas.openxmlformats.org/drawingml/2006/picture">
+                <pic:pic xmlns:pic="http://schemas.openxmlformats.org/drawingml/2006/picture">
+                  <pic:nvPicPr>
+                    <pic:cNvPr id="25" name="twitter.png"/>
+                    <pic:cNvPicPr/>
+                  </pic:nvPicPr>
+                  <pic:blipFill>
+                    <a:blip r:embed="rId13" cstate="print">
+                      <a:extLst>
+                        <a:ext uri="{28A0092B-C50C-407E-A947-70E740481C1C}">
+                          <a14:useLocalDpi xmlns:a14="http://schemas.microsoft.com/office/drawing/2010/main" val="0"/>
+                        </a:ext>
+                      </a:extLst>
+                    </a:blip>
+                    <a:stretch>
+                      <a:fillRect/>
+                    </a:stretch>
+                  </pic:blipFill>
+                  <pic:spPr>
+                    <a:xfrm>
+                      <a:off x="0" y="0"/>
+                      <a:ext cx="1266936" cy="1266936"/>
+                    </a:xfrm>
+                    <a:prstGeom prst="rect">
+                      <a:avLst/>
+                    </a:prstGeom>
+                  </pic:spPr>
+                </pic:pic>
+              </a:graphicData>
+            </a:graphic>
+          </wp:inline>
+        </w:drawing>
+      </w:r>
+    </w:p>
+    <w:p>
+      <w:pPr>
+        <w:pStyle w:val="Descripcin"/>
+        <w:jc w:val="center"/>
+      </w:pPr>
+      <w:r>
+        <w:t xml:space="preserve">Ilustración </w:t>
+      </w:r>
+      <w:r>
+        <w:fldChar w:fldCharType="begin"/>
+      </w:r>
+      <w:r>
+        <w:instrText xml:space="preserve"> SEQ Ilustración \* ARABIC </w:instrText>
+      </w:r>
+      <w:r>
+        <w:fldChar w:fldCharType="separate"/>
+      </w:r>
+      <w:r>
+        <w:rPr>
+          <w:noProof/>
+        </w:rPr>
+        <w:t>8</w:t>
+      </w:r>
+      <w:r>
+        <w:fldChar w:fldCharType="end"/>
+      </w:r>
+      <w:r>
+        <w:t xml:space="preserve"> </w:t>
+      </w:r>
+      <w:r>
+        <w:rPr>
+          <w:i w:val="0"/>
+        </w:rPr>
+        <w:t>Logo twitter</w:t>
       </w:r>
     </w:p>
     <w:p>
       <w:pPr>
         <w:jc w:val="both"/>
       </w:pPr>
-      <w:r>
-        <w:t>La idea de la felicitación es la justicia social y su conexión con los valores ignacianos para impulsar</w:t>
-      </w:r>
-      <w:r>
-        <w:t xml:space="preserve"> el acceso a la educación que permita a las personas desarrollar su potencial sin distinción de raza, género,  edad o circunstancia social . Además, esto irá integrado en el contexto de la Navidad cristiana.</w:t>
+    </w:p>
+    <w:p>
+      <w:pPr>
+        <w:rPr>
+          <w:rFonts w:asciiTheme="majorHAnsi" w:eastAsiaTheme="majorEastAsia" w:hAnsiTheme="majorHAnsi" w:cstheme="majorBidi"/>
+          <w:i/>
+          <w:iCs/>
+          <w:color w:val="243F60" w:themeColor="accent1" w:themeShade="7F"/>
+        </w:rPr>
+      </w:pPr>
+      <w:r>
+        <w:br w:type="page"/>
+      </w:r>
+    </w:p>
+    <w:p>
+      <w:pPr>
+        <w:pStyle w:val="Ttulo7"/>
+      </w:pPr>
+      <w:r>
+        <w:lastRenderedPageBreak/>
+        <w:t>Creadas</w:t>
+      </w:r>
+    </w:p>
+    <w:p>
+      <w:pPr>
+        <w:keepNext/>
+        <w:jc w:val="center"/>
+      </w:pPr>
+      <w:r>
+        <w:rPr>
+          <w:noProof/>
+        </w:rPr>
+        <w:drawing>
+          <wp:inline distT="0" distB="0" distL="0" distR="0" wp14:anchorId="63FB3E00" wp14:editId="38866ADB">
+            <wp:extent cx="1114581" cy="1114581"/>
+            <wp:effectExtent l="0" t="0" r="9525" b="9525"/>
+            <wp:docPr id="26" name="Imagen 26"/>
+            <wp:cNvGraphicFramePr>
+              <a:graphicFrameLocks xmlns:a="http://schemas.openxmlformats.org/drawingml/2006/main" noChangeAspect="1"/>
+            </wp:cNvGraphicFramePr>
+            <a:graphic xmlns:a="http://schemas.openxmlformats.org/drawingml/2006/main">
+              <a:graphicData uri="http://schemas.openxmlformats.org/drawingml/2006/picture">
+                <pic:pic xmlns:pic="http://schemas.openxmlformats.org/drawingml/2006/picture">
+                  <pic:nvPicPr>
+                    <pic:cNvPr id="26" name="facebook.png"/>
+                    <pic:cNvPicPr/>
+                  </pic:nvPicPr>
+                  <pic:blipFill>
+                    <a:blip r:embed="rId14">
+                      <a:extLst>
+                        <a:ext uri="{28A0092B-C50C-407E-A947-70E740481C1C}">
+                          <a14:useLocalDpi xmlns:a14="http://schemas.microsoft.com/office/drawing/2010/main" val="0"/>
+                        </a:ext>
+                      </a:extLst>
+                    </a:blip>
+                    <a:stretch>
+                      <a:fillRect/>
+                    </a:stretch>
+                  </pic:blipFill>
+                  <pic:spPr>
+                    <a:xfrm>
+                      <a:off x="0" y="0"/>
+                      <a:ext cx="1114581" cy="1114581"/>
+                    </a:xfrm>
+                    <a:prstGeom prst="rect">
+                      <a:avLst/>
+                    </a:prstGeom>
+                  </pic:spPr>
+                </pic:pic>
+              </a:graphicData>
+            </a:graphic>
+          </wp:inline>
+        </w:drawing>
+      </w:r>
+    </w:p>
+    <w:p>
+      <w:pPr>
+        <w:pStyle w:val="Descripcin"/>
+        <w:jc w:val="center"/>
+        <w:rPr>
+          <w:noProof/>
+        </w:rPr>
+      </w:pPr>
+      <w:r>
+        <w:t xml:space="preserve">Ilustración </w:t>
+      </w:r>
+      <w:r>
+        <w:fldChar w:fldCharType="begin"/>
+      </w:r>
+      <w:r>
+        <w:instrText xml:space="preserve"> SEQ Ilustración \* ARABIC </w:instrText>
+      </w:r>
+      <w:r>
+        <w:fldChar w:fldCharType="separate"/>
+      </w:r>
+      <w:r>
+        <w:rPr>
+          <w:noProof/>
+        </w:rPr>
+        <w:t>9</w:t>
+      </w:r>
+      <w:r>
+        <w:fldChar w:fldCharType="end"/>
+      </w:r>
+      <w:r>
+        <w:t xml:space="preserve"> </w:t>
+      </w:r>
+      <w:r>
+        <w:rPr>
+          <w:i w:val="0"/>
+        </w:rPr>
+        <w:t>Logo Facebook</w:t>
+      </w:r>
+    </w:p>
+    <w:p>
+      <w:pPr>
+        <w:keepNext/>
+        <w:jc w:val="center"/>
+      </w:pPr>
+      <w:r>
+        <w:rPr>
+          <w:noProof/>
+        </w:rPr>
+        <w:drawing>
+          <wp:inline distT="0" distB="0" distL="0" distR="0" wp14:anchorId="6E5211F7" wp14:editId="5D8834D4">
+            <wp:extent cx="1114581" cy="1114581"/>
+            <wp:effectExtent l="0" t="0" r="9525" b="9525"/>
+            <wp:docPr id="27" name="Imagen 27"/>
+            <wp:cNvGraphicFramePr>
+              <a:graphicFrameLocks xmlns:a="http://schemas.openxmlformats.org/drawingml/2006/main" noChangeAspect="1"/>
+            </wp:cNvGraphicFramePr>
+            <a:graphic xmlns:a="http://schemas.openxmlformats.org/drawingml/2006/main">
+              <a:graphicData uri="http://schemas.openxmlformats.org/drawingml/2006/picture">
+                <pic:pic xmlns:pic="http://schemas.openxmlformats.org/drawingml/2006/picture">
+                  <pic:nvPicPr>
+                    <pic:cNvPr id="27" name="instagram.png"/>
+                    <pic:cNvPicPr/>
+                  </pic:nvPicPr>
+                  <pic:blipFill>
+                    <a:blip r:embed="rId15">
+                      <a:extLst>
+                        <a:ext uri="{28A0092B-C50C-407E-A947-70E740481C1C}">
+                          <a14:useLocalDpi xmlns:a14="http://schemas.microsoft.com/office/drawing/2010/main" val="0"/>
+                        </a:ext>
+                      </a:extLst>
+                    </a:blip>
+                    <a:stretch>
+                      <a:fillRect/>
+                    </a:stretch>
+                  </pic:blipFill>
+                  <pic:spPr>
+                    <a:xfrm>
+                      <a:off x="0" y="0"/>
+                      <a:ext cx="1114581" cy="1114581"/>
+                    </a:xfrm>
+                    <a:prstGeom prst="rect">
+                      <a:avLst/>
+                    </a:prstGeom>
+                  </pic:spPr>
+                </pic:pic>
+              </a:graphicData>
+            </a:graphic>
+          </wp:inline>
+        </w:drawing>
+      </w:r>
+    </w:p>
+    <w:p>
+      <w:pPr>
+        <w:pStyle w:val="Descripcin"/>
+        <w:jc w:val="center"/>
+      </w:pPr>
+      <w:r>
+        <w:t xml:space="preserve">Ilustración </w:t>
+      </w:r>
+      <w:r>
+        <w:fldChar w:fldCharType="begin"/>
+      </w:r>
+      <w:r>
+        <w:instrText xml:space="preserve"> SEQ Ilustración \* ARABIC </w:instrText>
+      </w:r>
+      <w:r>
+        <w:fldChar w:fldCharType="separate"/>
+      </w:r>
+      <w:r>
+        <w:rPr>
+          <w:noProof/>
+        </w:rPr>
+        <w:t>10</w:t>
+      </w:r>
+      <w:r>
+        <w:fldChar w:fldCharType="end"/>
+      </w:r>
+      <w:r>
+        <w:t xml:space="preserve"> </w:t>
+      </w:r>
+      <w:r>
+        <w:rPr>
+          <w:i w:val="0"/>
+        </w:rPr>
+        <w:t>Logo Instagram</w:t>
       </w:r>
     </w:p>
     <w:p>
@@ -857,10 +2053,114 @@
         <w:pStyle w:val="Ttulo1"/>
         <w:jc w:val="both"/>
       </w:pPr>
-      <w:bookmarkStart w:id="5" w:name="_5bek5sph2z" w:colFirst="0" w:colLast="0"/>
-      <w:bookmarkEnd w:id="5"/>
-      <w:r>
-        <w:t>Paleta de Colores</w:t>
+      <w:r>
+        <w:t>Modificaciones</w:t>
+      </w:r>
+    </w:p>
+    <w:p>
+      <w:pPr>
+        <w:pStyle w:val="Ttulo7"/>
+      </w:pPr>
+      <w:r>
+        <w:t>Borde decorativo</w:t>
+      </w:r>
+    </w:p>
+    <w:p>
+      <w:r>
+        <w:t>GIMP</w:t>
+      </w:r>
+    </w:p>
+    <w:p>
+      <w:r>
+        <w:t xml:space="preserve">Con la herramienta de escalado de reduce el tamaño de la imagen original, después </w:t>
+      </w:r>
+      <w:r>
+        <w:t>de utiliza la goma para borrar los puntos de unión de algunas hebras y así poder aplicar color a cada una. Para aplicar color se utiliza la herramienta de relleno sobre cada hebra. Los colores aplicados fueron los an</w:t>
+      </w:r>
+      <w:r>
+        <w:t>álogos del color princip</w:t>
+      </w:r>
+      <w:r>
+        <w:t>a</w:t>
+      </w:r>
+      <w:r>
+        <w:t>l</w:t>
+      </w:r>
+      <w:r>
+        <w:t>.</w:t>
+      </w:r>
+    </w:p>
+    <w:p>
+      <w:r>
+        <w:t>De esta forma se obtiene el siguiente resultado.</w:t>
+      </w:r>
+    </w:p>
+    <w:p>
+      <w:pPr>
+        <w:jc w:val="center"/>
+      </w:pPr>
+      <w:r>
+        <w:rPr>
+          <w:noProof/>
+        </w:rPr>
+        <w:drawing>
+          <wp:inline distT="0" distB="0" distL="0" distR="0">
+            <wp:extent cx="1830426" cy="1714500"/>
+            <wp:effectExtent l="0" t="0" r="0" b="0"/>
+            <wp:docPr id="28" name="Imagen 28"/>
+            <wp:cNvGraphicFramePr>
+              <a:graphicFrameLocks xmlns:a="http://schemas.openxmlformats.org/drawingml/2006/main" noChangeAspect="1"/>
+            </wp:cNvGraphicFramePr>
+            <a:graphic xmlns:a="http://schemas.openxmlformats.org/drawingml/2006/main">
+              <a:graphicData uri="http://schemas.openxmlformats.org/drawingml/2006/picture">
+                <pic:pic xmlns:pic="http://schemas.openxmlformats.org/drawingml/2006/picture">
+                  <pic:nvPicPr>
+                    <pic:cNvPr id="28" name="esquina_sup_izqui.png"/>
+                    <pic:cNvPicPr/>
+                  </pic:nvPicPr>
+                  <pic:blipFill>
+                    <a:blip r:embed="rId16" cstate="print">
+                      <a:extLst>
+                        <a:ext uri="{28A0092B-C50C-407E-A947-70E740481C1C}">
+                          <a14:useLocalDpi xmlns:a14="http://schemas.microsoft.com/office/drawing/2010/main" val="0"/>
+                        </a:ext>
+                      </a:extLst>
+                    </a:blip>
+                    <a:stretch>
+                      <a:fillRect/>
+                    </a:stretch>
+                  </pic:blipFill>
+                  <pic:spPr>
+                    <a:xfrm>
+                      <a:off x="0" y="0"/>
+                      <a:ext cx="1842466" cy="1725778"/>
+                    </a:xfrm>
+                    <a:prstGeom prst="rect">
+                      <a:avLst/>
+                    </a:prstGeom>
+                  </pic:spPr>
+                </pic:pic>
+              </a:graphicData>
+            </a:graphic>
+          </wp:inline>
+        </w:drawing>
+      </w:r>
+    </w:p>
+    <w:p>
+      <w:r>
+        <w:t>Por último, el resultado se rota y voltea para crear todas las esquinas necesarias.</w:t>
+      </w:r>
+    </w:p>
+    <w:p>
+      <w:pPr>
+        <w:pStyle w:val="Ttulo7"/>
+      </w:pPr>
+      <w:r>
+        <w:br w:type="column"/>
+      </w:r>
+      <w:r>
+        <w:lastRenderedPageBreak/>
+        <w:t>Libro de fondo</w:t>
       </w:r>
     </w:p>
     <w:p>
@@ -868,11 +2168,10 @@
         <w:jc w:val="both"/>
       </w:pPr>
       <w:r>
-        <w:t>Como la idea central gira en t</w:t>
-      </w:r>
-      <w:r>
-        <w:t>orno a la intención de extender la educación a personas o colectivos vulnerables, el color escogido ha sido el verde.</w:t>
-      </w:r>
+        <w:t>Como la idea central gira en torno a la intención de extender la educación a personas o colectivos vulnerables, el color escogido ha sido el verde.</w:t>
+      </w:r>
+      <w:bookmarkStart w:id="6" w:name="_GoBack"/>
+      <w:bookmarkEnd w:id="6"/>
     </w:p>
     <w:p>
       <w:pPr>
@@ -901,7 +2200,7 @@
           <w:noProof/>
         </w:rPr>
         <w:drawing>
-          <wp:inline distT="114300" distB="114300" distL="114300" distR="114300">
+          <wp:inline distT="114300" distB="114300" distL="114300" distR="114300" wp14:anchorId="50AC6D7C" wp14:editId="01F1056B">
             <wp:extent cx="1152525" cy="962025"/>
             <wp:effectExtent l="0" t="0" r="0" b="0"/>
             <wp:docPr id="2" name="image5.png"/>
@@ -914,7 +2213,7 @@
                     <pic:cNvPicPr preferRelativeResize="0"/>
                   </pic:nvPicPr>
                   <pic:blipFill>
-                    <a:blip r:embed="rId6"/>
+                    <a:blip r:embed="rId17"/>
                     <a:srcRect/>
                     <a:stretch>
                       <a:fillRect/>
@@ -968,7 +2267,7 @@
           <w:noProof/>
         </w:rPr>
         <w:drawing>
-          <wp:inline distT="114300" distB="114300" distL="114300" distR="114300">
+          <wp:inline distT="114300" distB="114300" distL="114300" distR="114300" wp14:anchorId="16698568" wp14:editId="692FAEB6">
             <wp:extent cx="1266825" cy="952500"/>
             <wp:effectExtent l="0" t="0" r="0" b="0"/>
             <wp:docPr id="1" name="image16.png"/>
@@ -981,7 +2280,7 @@
                     <pic:cNvPicPr preferRelativeResize="0"/>
                   </pic:nvPicPr>
                   <pic:blipFill>
-                    <a:blip r:embed="rId7"/>
+                    <a:blip r:embed="rId18"/>
                     <a:srcRect/>
                     <a:stretch>
                       <a:fillRect/>
@@ -1021,7 +2320,7 @@
           <w:noProof/>
         </w:rPr>
         <w:drawing>
-          <wp:inline distT="114300" distB="114300" distL="114300" distR="114300">
+          <wp:inline distT="114300" distB="114300" distL="114300" distR="114300" wp14:anchorId="654E7B58" wp14:editId="0EDEC925">
             <wp:extent cx="1266825" cy="1057275"/>
             <wp:effectExtent l="0" t="0" r="0" b="0"/>
             <wp:docPr id="12" name="image9.png"/>
@@ -1034,7 +2333,7 @@
                     <pic:cNvPicPr preferRelativeResize="0"/>
                   </pic:nvPicPr>
                   <pic:blipFill>
-                    <a:blip r:embed="rId8"/>
+                    <a:blip r:embed="rId19"/>
                     <a:srcRect/>
                     <a:stretch>
                       <a:fillRect/>
@@ -1070,10 +2369,7 @@
         <w:jc w:val="both"/>
       </w:pPr>
       <w:r>
-        <w:t>El amarillo es un color que representa alegría, optimismo y energía. Por ello los tonos amarillos se usarán para crear una apariencia optimista y alegre. El verde además de ser un análogo es un color que representa armonía y esperanza; emociones y un estad</w:t>
-      </w:r>
-      <w:r>
-        <w:t>o que se quiere transmitir al lector.</w:t>
+        <w:t>El amarillo es un color que representa alegría, optimismo y energía. Por ello los tonos amarillos se usarán para crear una apariencia optimista y alegre. El verde además de ser un análogo es un color que representa armonía y esperanza; emociones y un estado que se quiere transmitir al lector.</w:t>
       </w:r>
     </w:p>
     <w:p>
@@ -1092,7 +2388,6 @@
         <w:jc w:val="both"/>
       </w:pPr>
       <w:r>
-        <w:lastRenderedPageBreak/>
         <w:t>En contraposición y como contraste, se usa el azul por ser complementario del color principal.</w:t>
       </w:r>
     </w:p>
@@ -1105,7 +2400,7 @@
           <w:noProof/>
         </w:rPr>
         <w:drawing>
-          <wp:inline distT="114300" distB="114300" distL="114300" distR="114300">
+          <wp:inline distT="114300" distB="114300" distL="114300" distR="114300" wp14:anchorId="13D752AE" wp14:editId="468BA691">
             <wp:extent cx="1162050" cy="1057275"/>
             <wp:effectExtent l="0" t="0" r="0" b="0"/>
             <wp:docPr id="11" name="image7.png"/>
@@ -1118,7 +2413,7 @@
                     <pic:cNvPicPr preferRelativeResize="0"/>
                   </pic:nvPicPr>
                   <pic:blipFill>
-                    <a:blip r:embed="rId9"/>
+                    <a:blip r:embed="rId20"/>
                     <a:srcRect/>
                     <a:stretch>
                       <a:fillRect/>
@@ -1146,6 +2441,7 @@
         <w:jc w:val="center"/>
       </w:pPr>
       <w:r>
+        <w:lastRenderedPageBreak/>
         <w:t>#4605FA</w:t>
       </w:r>
     </w:p>
@@ -1154,21 +2450,18 @@
         <w:pStyle w:val="Ttulo1"/>
         <w:jc w:val="both"/>
       </w:pPr>
-      <w:bookmarkStart w:id="6" w:name="_7zlejcot4dgy" w:colFirst="0" w:colLast="0"/>
-      <w:bookmarkEnd w:id="6"/>
+      <w:bookmarkStart w:id="7" w:name="_Toc88992022"/>
       <w:r>
         <w:t>Logo</w:t>
       </w:r>
+      <w:bookmarkEnd w:id="7"/>
     </w:p>
     <w:p>
       <w:pPr>
         <w:jc w:val="both"/>
       </w:pPr>
       <w:r>
-        <w:t>Dado que el remitente de la felicitación es un centro perteneciente a la Fundación Loyola, su</w:t>
-      </w:r>
-      <w:r>
-        <w:t xml:space="preserve"> logo será el utilizado.</w:t>
+        <w:t>Dado que el remitente de la felicitación es un centro perteneciente a la Fundación Loyola, su logo será el utilizado.</w:t>
       </w:r>
     </w:p>
     <w:p>
@@ -1180,7 +2473,7 @@
           <w:noProof/>
         </w:rPr>
         <w:drawing>
-          <wp:inline distT="114300" distB="114300" distL="114300" distR="114300">
+          <wp:inline distT="114300" distB="114300" distL="114300" distR="114300" wp14:anchorId="7681DBD8" wp14:editId="6EDBDF22">
             <wp:extent cx="1590675" cy="1076325"/>
             <wp:effectExtent l="0" t="0" r="0" b="0"/>
             <wp:docPr id="4" name="image12.png"/>
@@ -1193,7 +2486,7 @@
                     <pic:cNvPicPr preferRelativeResize="0"/>
                   </pic:nvPicPr>
                   <pic:blipFill>
-                    <a:blip r:embed="rId10"/>
+                    <a:blip r:embed="rId21"/>
                     <a:srcRect/>
                     <a:stretch>
                       <a:fillRect/>
@@ -1221,11 +2514,11 @@
         <w:pStyle w:val="Ttulo1"/>
         <w:jc w:val="both"/>
       </w:pPr>
-      <w:bookmarkStart w:id="7" w:name="_1soa83hktevj" w:colFirst="0" w:colLast="0"/>
-      <w:bookmarkEnd w:id="7"/>
+      <w:bookmarkStart w:id="8" w:name="_Toc88992023"/>
       <w:r>
         <w:t>Tipografía</w:t>
       </w:r>
+      <w:bookmarkEnd w:id="8"/>
     </w:p>
     <w:p>
       <w:pPr>
@@ -1240,7 +2533,15 @@
         <w:jc w:val="both"/>
       </w:pPr>
       <w:r>
-        <w:t>En la cabecera se usará la tipografía “Roboto” pues es la misma de la página web del Colegio.</w:t>
+        <w:t>En la cabecera se usará la tipografía “</w:t>
+      </w:r>
+      <w:proofErr w:type="spellStart"/>
+      <w:r>
+        <w:t>Roboto</w:t>
+      </w:r>
+      <w:proofErr w:type="spellEnd"/>
+      <w:r>
+        <w:t>” pues es la misma de la página web del Colegio.</w:t>
       </w:r>
     </w:p>
     <w:p>
@@ -1252,7 +2553,7 @@
           <w:noProof/>
         </w:rPr>
         <w:drawing>
-          <wp:inline distT="114300" distB="114300" distL="114300" distR="114300">
+          <wp:inline distT="114300" distB="114300" distL="114300" distR="114300" wp14:anchorId="040C0A53" wp14:editId="5CF4C614">
             <wp:extent cx="3790950" cy="419100"/>
             <wp:effectExtent l="0" t="0" r="0" b="0"/>
             <wp:docPr id="16" name="image4.png"/>
@@ -1265,7 +2566,7 @@
                     <pic:cNvPicPr preferRelativeResize="0"/>
                   </pic:nvPicPr>
                   <pic:blipFill>
-                    <a:blip r:embed="rId11"/>
+                    <a:blip r:embed="rId22"/>
                     <a:srcRect/>
                     <a:stretch>
                       <a:fillRect/>
@@ -1293,7 +2594,23 @@
         <w:jc w:val="both"/>
       </w:pPr>
       <w:r>
-        <w:t>En el título principal se utilizará una tipografía del diseñador Suthi Srisopha llamada “Red Christmas” por ser redondeada y gruesa, lo que le da una apariencia cercana y amable para el lector.</w:t>
+        <w:t xml:space="preserve">En el título principal se utilizará una tipografía del diseñador </w:t>
+      </w:r>
+      <w:proofErr w:type="spellStart"/>
+      <w:r>
+        <w:t>Suthi</w:t>
+      </w:r>
+      <w:proofErr w:type="spellEnd"/>
+      <w:r>
+        <w:t xml:space="preserve"> </w:t>
+      </w:r>
+      <w:proofErr w:type="spellStart"/>
+      <w:r>
+        <w:t>Srisopha</w:t>
+      </w:r>
+      <w:proofErr w:type="spellEnd"/>
+      <w:r>
+        <w:t xml:space="preserve"> llamada “Red Christmas” por ser redondeada y gruesa, lo que le da una apariencia cercana y amable para el lector.</w:t>
       </w:r>
     </w:p>
     <w:p>
@@ -1305,7 +2622,7 @@
           <w:noProof/>
         </w:rPr>
         <w:drawing>
-          <wp:inline distT="114300" distB="114300" distL="114300" distR="114300">
+          <wp:inline distT="114300" distB="114300" distL="114300" distR="114300" wp14:anchorId="355FC263" wp14:editId="35B110A1">
             <wp:extent cx="4476750" cy="657225"/>
             <wp:effectExtent l="0" t="0" r="0" b="0"/>
             <wp:docPr id="15" name="image3.png"/>
@@ -1318,7 +2635,7 @@
                     <pic:cNvPicPr preferRelativeResize="0"/>
                   </pic:nvPicPr>
                   <pic:blipFill>
-                    <a:blip r:embed="rId12"/>
+                    <a:blip r:embed="rId23"/>
                     <a:srcRect/>
                     <a:stretch>
                       <a:fillRect/>
@@ -1346,13 +2663,23 @@
         <w:jc w:val="both"/>
       </w:pPr>
       <w:r>
-        <w:t>Para el contenido se usará Calanthe, porque es una letra con</w:t>
-      </w:r>
-      <w:r>
-        <w:t xml:space="preserve"> curvas pero con una verticalidad que mantiene la legibilidad y le da un toque elegante. El contenido debe asemejarse a un cuento escrito a mano en un libro, de ahí la importancia de esa apariencia de script con curvas; que parezca más genuina y tenga el c</w:t>
-      </w:r>
-      <w:r>
-        <w:t>arácter amable de un cuento de navidad.</w:t>
+        <w:t xml:space="preserve">Para el contenido se usará </w:t>
+      </w:r>
+      <w:proofErr w:type="spellStart"/>
+      <w:r>
+        <w:t>Calanthe</w:t>
+      </w:r>
+      <w:proofErr w:type="spellEnd"/>
+      <w:r>
+        <w:t xml:space="preserve">, porque es una letra con </w:t>
+      </w:r>
+      <w:proofErr w:type="gramStart"/>
+      <w:r>
+        <w:t>curvas</w:t>
+      </w:r>
+      <w:proofErr w:type="gramEnd"/>
+      <w:r>
+        <w:t xml:space="preserve"> pero con una verticalidad que mantiene la legibilidad y le da un toque elegante. El contenido debe asemejarse a un cuento escrito a mano en un libro, de ahí la importancia de esa apariencia de script con curvas; que parezca más genuina y tenga el carácter amable de un cuento de navidad.</w:t>
       </w:r>
     </w:p>
     <w:p>
@@ -1363,9 +2690,8 @@
         <w:rPr>
           <w:noProof/>
         </w:rPr>
-        <w:lastRenderedPageBreak/>
         <w:drawing>
-          <wp:inline distT="114300" distB="114300" distL="114300" distR="114300">
+          <wp:inline distT="114300" distB="114300" distL="114300" distR="114300" wp14:anchorId="64D7C0F6" wp14:editId="44127A5A">
             <wp:extent cx="3171825" cy="676275"/>
             <wp:effectExtent l="0" t="0" r="0" b="0"/>
             <wp:docPr id="9" name="image6.png"/>
@@ -1378,7 +2704,7 @@
                     <pic:cNvPicPr preferRelativeResize="0"/>
                   </pic:nvPicPr>
                   <pic:blipFill>
-                    <a:blip r:embed="rId13"/>
+                    <a:blip r:embed="rId24"/>
                     <a:srcRect/>
                     <a:stretch>
                       <a:fillRect/>
@@ -1406,42 +2732,49 @@
         <w:pStyle w:val="Ttulo1"/>
         <w:jc w:val="both"/>
       </w:pPr>
-      <w:bookmarkStart w:id="8" w:name="_mchw8a7ec2fr" w:colFirst="0" w:colLast="0"/>
-      <w:bookmarkEnd w:id="8"/>
-      <w:r>
+      <w:bookmarkStart w:id="9" w:name="_Toc88992024"/>
+      <w:r>
+        <w:lastRenderedPageBreak/>
         <w:t>Iconos</w:t>
       </w:r>
+      <w:bookmarkEnd w:id="9"/>
     </w:p>
     <w:p>
       <w:pPr>
         <w:pStyle w:val="Ttulo2"/>
       </w:pPr>
-      <w:bookmarkStart w:id="9" w:name="_n5ydkcsukcfr" w:colFirst="0" w:colLast="0"/>
-      <w:bookmarkEnd w:id="9"/>
+      <w:bookmarkStart w:id="10" w:name="_Toc88992025"/>
+      <w:proofErr w:type="spellStart"/>
       <w:r>
         <w:t>Asha</w:t>
       </w:r>
+      <w:bookmarkEnd w:id="10"/>
+      <w:proofErr w:type="spellEnd"/>
     </w:p>
     <w:p>
       <w:pPr>
         <w:jc w:val="both"/>
       </w:pPr>
-      <w:r>
-        <w:t>Asha es una niña india. En su país viven 255 millones de personas en situación de extrema pobreza y un 19% de la población vive con menos de 1,9 dólares al día. A las dificultades económicas hay que sum</w:t>
-      </w:r>
-      <w:r>
-        <w:t>ar la escasez o deterioro de medios materiales e infraestructuras. Ser niña significa además ocupar un rol secundario en la sociedad y probablemente sea obligada por sus padres a casarse antes de alcanzar los 16 años</w:t>
+      <w:proofErr w:type="spellStart"/>
+      <w:r>
+        <w:t>Asha</w:t>
+      </w:r>
+      <w:proofErr w:type="spellEnd"/>
+      <w:r>
+        <w:t xml:space="preserve"> es una niña india. En su país viven 255 millones de personas en situación de extrema pobreza y un 19% de la población vive con menos de 1,9 dólares al día. A las dificultades económicas hay que sumar la escasez o deterioro de medios materiales e infraestructuras. Ser niña significa además ocupar un rol secundario en la sociedad y probablemente sea obligada por sus padres a casarse antes de alcanzar los 16 años</w:t>
       </w:r>
     </w:p>
     <w:p>
       <w:pPr>
         <w:jc w:val="both"/>
       </w:pPr>
-      <w:r>
-        <w:t>Asha representa no solo a esas niñas si</w:t>
-      </w:r>
-      <w:r>
-        <w:t>no a todas esas personas que viven rodeados de circunstancias que les impiden tener acceso a la educación.</w:t>
+      <w:proofErr w:type="spellStart"/>
+      <w:r>
+        <w:t>Asha</w:t>
+      </w:r>
+      <w:proofErr w:type="spellEnd"/>
+      <w:r>
+        <w:t xml:space="preserve"> representa no solo a esas niñas sino a todas esas personas que viven rodeados de circunstancias que les impiden tener acceso a la educación.</w:t>
       </w:r>
     </w:p>
     <w:p>
@@ -1449,7 +2782,15 @@
         <w:jc w:val="both"/>
       </w:pPr>
       <w:r>
-        <w:t>Como curiosidad, “Asha” significa esperanza en hindi.</w:t>
+        <w:t>Como curiosidad, “</w:t>
+      </w:r>
+      <w:proofErr w:type="spellStart"/>
+      <w:r>
+        <w:t>Asha</w:t>
+      </w:r>
+      <w:proofErr w:type="spellEnd"/>
+      <w:r>
+        <w:t>” significa esperanza en hindi.</w:t>
       </w:r>
     </w:p>
     <w:p>
@@ -1461,7 +2802,7 @@
           <w:noProof/>
         </w:rPr>
         <w:drawing>
-          <wp:inline distT="114300" distB="114300" distL="114300" distR="114300">
+          <wp:inline distT="114300" distB="114300" distL="114300" distR="114300" wp14:anchorId="13ECB87F" wp14:editId="7B6EA5E4">
             <wp:extent cx="1987387" cy="1980487"/>
             <wp:effectExtent l="0" t="0" r="0" b="0"/>
             <wp:docPr id="10" name="image11.png"/>
@@ -1474,7 +2815,7 @@
                     <pic:cNvPicPr preferRelativeResize="0"/>
                   </pic:nvPicPr>
                   <pic:blipFill>
-                    <a:blip r:embed="rId14"/>
+                    <a:blip r:embed="rId25"/>
                     <a:srcRect/>
                     <a:stretch>
                       <a:fillRect/>
@@ -1507,10 +2848,23 @@
         <w:jc w:val="both"/>
       </w:pPr>
       <w:r>
-        <w:t xml:space="preserve">Los siguientes logos son útiles con los que Asha puede estudiar una profesión. Cada vez que </w:t>
-      </w:r>
-      <w:r>
-        <w:t>le den uno, Asha realizará una acción.</w:t>
+        <w:t xml:space="preserve">Los siguientes logos son útiles con los que </w:t>
+      </w:r>
+      <w:proofErr w:type="spellStart"/>
+      <w:r>
+        <w:t>Asha</w:t>
+      </w:r>
+      <w:proofErr w:type="spellEnd"/>
+      <w:r>
+        <w:t xml:space="preserve"> puede estudiar una profesión. Cada vez que le den uno, </w:t>
+      </w:r>
+      <w:proofErr w:type="spellStart"/>
+      <w:r>
+        <w:t>Asha</w:t>
+      </w:r>
+      <w:proofErr w:type="spellEnd"/>
+      <w:r>
+        <w:t xml:space="preserve"> realizará una acción.</w:t>
       </w:r>
     </w:p>
     <w:p>
@@ -1522,18 +2876,26 @@
       <w:pPr>
         <w:pStyle w:val="Ttulo2"/>
       </w:pPr>
-      <w:bookmarkStart w:id="10" w:name="_ccknhoxecen3" w:colFirst="0" w:colLast="0"/>
-      <w:bookmarkEnd w:id="10"/>
+      <w:bookmarkStart w:id="11" w:name="_Toc88992026"/>
       <w:r>
         <w:t>Partituras</w:t>
       </w:r>
+      <w:bookmarkEnd w:id="11"/>
     </w:p>
     <w:p>
       <w:pPr>
         <w:jc w:val="both"/>
       </w:pPr>
       <w:r>
-        <w:t>Las partituras representan una de las cosas que Asha podría estudiar.</w:t>
+        <w:t xml:space="preserve">Las partituras representan una de las cosas que </w:t>
+      </w:r>
+      <w:proofErr w:type="spellStart"/>
+      <w:r>
+        <w:t>Asha</w:t>
+      </w:r>
+      <w:proofErr w:type="spellEnd"/>
+      <w:r>
+        <w:t xml:space="preserve"> podría estudiar.</w:t>
       </w:r>
     </w:p>
     <w:p>
@@ -1549,7 +2911,7 @@
         </w:rPr>
         <w:lastRenderedPageBreak/>
         <w:drawing>
-          <wp:inline distT="114300" distB="114300" distL="114300" distR="114300">
+          <wp:inline distT="114300" distB="114300" distL="114300" distR="114300" wp14:anchorId="5EDF2026" wp14:editId="30E1499E">
             <wp:extent cx="2138363" cy="2138363"/>
             <wp:effectExtent l="0" t="0" r="0" b="0"/>
             <wp:docPr id="17" name="image17.png"/>
@@ -1562,7 +2924,7 @@
                     <pic:cNvPicPr preferRelativeResize="0"/>
                   </pic:nvPicPr>
                   <pic:blipFill>
-                    <a:blip r:embed="rId15"/>
+                    <a:blip r:embed="rId26"/>
                     <a:srcRect/>
                     <a:stretch>
                       <a:fillRect/>
@@ -1584,25 +2946,31 @@
           </wp:inline>
         </w:drawing>
       </w:r>
-      <w:bookmarkStart w:id="11" w:name="_GoBack"/>
-      <w:bookmarkEnd w:id="11"/>
     </w:p>
     <w:p>
       <w:pPr>
         <w:pStyle w:val="Ttulo2"/>
       </w:pPr>
-      <w:bookmarkStart w:id="12" w:name="_viuu2cy75t0u" w:colFirst="0" w:colLast="0"/>
+      <w:bookmarkStart w:id="12" w:name="_Toc88992027"/>
+      <w:r>
+        <w:t>Cámara</w:t>
+      </w:r>
       <w:bookmarkEnd w:id="12"/>
-      <w:r>
-        <w:t>Cámara</w:t>
-      </w:r>
     </w:p>
     <w:p>
       <w:pPr>
         <w:jc w:val="both"/>
       </w:pPr>
       <w:r>
-        <w:t>Es la posibilidad de Asha para ser directora, fotógrafa, o cualquier cosa relacionada con ciencias audiovisuales.</w:t>
+        <w:t xml:space="preserve">Es la posibilidad de </w:t>
+      </w:r>
+      <w:proofErr w:type="spellStart"/>
+      <w:r>
+        <w:t>Asha</w:t>
+      </w:r>
+      <w:proofErr w:type="spellEnd"/>
+      <w:r>
+        <w:t xml:space="preserve"> para ser directora, fotógrafa, o cualquier cosa relacionada con ciencias audiovisuales.</w:t>
       </w:r>
     </w:p>
     <w:p>
@@ -1614,7 +2982,7 @@
           <w:noProof/>
         </w:rPr>
         <w:drawing>
-          <wp:inline distT="114300" distB="114300" distL="114300" distR="114300">
+          <wp:inline distT="114300" distB="114300" distL="114300" distR="114300" wp14:anchorId="4DD1F6E2" wp14:editId="0AF916B2">
             <wp:extent cx="2681288" cy="2222061"/>
             <wp:effectExtent l="0" t="0" r="0" b="0"/>
             <wp:docPr id="8" name="image10.png"/>
@@ -1627,7 +2995,7 @@
                     <pic:cNvPicPr preferRelativeResize="0"/>
                   </pic:nvPicPr>
                   <pic:blipFill>
-                    <a:blip r:embed="rId16"/>
+                    <a:blip r:embed="rId27"/>
                     <a:srcRect/>
                     <a:stretch>
                       <a:fillRect/>
@@ -1659,21 +3027,34 @@
       <w:pPr>
         <w:pStyle w:val="Ttulo2"/>
       </w:pPr>
-      <w:bookmarkStart w:id="13" w:name="_uin6uslovgge" w:colFirst="0" w:colLast="0"/>
+      <w:bookmarkStart w:id="13" w:name="_Toc88992028"/>
+      <w:r>
+        <w:t>Llave y destornillador</w:t>
+      </w:r>
       <w:bookmarkEnd w:id="13"/>
-      <w:r>
-        <w:t>Llave y</w:t>
-      </w:r>
-      <w:r>
-        <w:t xml:space="preserve"> destornillador</w:t>
-      </w:r>
     </w:p>
     <w:p>
       <w:pPr>
         <w:jc w:val="both"/>
       </w:pPr>
       <w:r>
-        <w:t>Son las herramientas de un mecánico pero con ellas Asha puede hacer muchas cosas.</w:t>
+        <w:t xml:space="preserve">Son las herramientas de un </w:t>
+      </w:r>
+      <w:proofErr w:type="gramStart"/>
+      <w:r>
+        <w:t>mecánico</w:t>
+      </w:r>
+      <w:proofErr w:type="gramEnd"/>
+      <w:r>
+        <w:t xml:space="preserve"> pero con ellas </w:t>
+      </w:r>
+      <w:proofErr w:type="spellStart"/>
+      <w:r>
+        <w:t>Asha</w:t>
+      </w:r>
+      <w:proofErr w:type="spellEnd"/>
+      <w:r>
+        <w:t xml:space="preserve"> puede hacer muchas cosas.</w:t>
       </w:r>
     </w:p>
     <w:p>
@@ -1686,7 +3067,7 @@
         </w:rPr>
         <w:lastRenderedPageBreak/>
         <w:drawing>
-          <wp:inline distT="114300" distB="114300" distL="114300" distR="114300">
+          <wp:inline distT="114300" distB="114300" distL="114300" distR="114300" wp14:anchorId="10E84EEF" wp14:editId="3B28D701">
             <wp:extent cx="2605088" cy="2605088"/>
             <wp:effectExtent l="0" t="0" r="0" b="0"/>
             <wp:docPr id="3" name="image15.png"/>
@@ -1699,7 +3080,7 @@
                     <pic:cNvPicPr preferRelativeResize="0"/>
                   </pic:nvPicPr>
                   <pic:blipFill>
-                    <a:blip r:embed="rId17"/>
+                    <a:blip r:embed="rId28"/>
                     <a:srcRect/>
                     <a:stretch>
                       <a:fillRect/>
@@ -1734,19 +3115,27 @@
       <w:pPr>
         <w:pStyle w:val="Ttulo2"/>
       </w:pPr>
-      <w:bookmarkStart w:id="14" w:name="_2qenxah2ibpz" w:colFirst="0" w:colLast="0"/>
-      <w:bookmarkEnd w:id="14"/>
+      <w:bookmarkStart w:id="14" w:name="_Toc88992029"/>
       <w:r>
         <w:lastRenderedPageBreak/>
         <w:t>Robot</w:t>
       </w:r>
+      <w:bookmarkEnd w:id="14"/>
     </w:p>
     <w:p>
       <w:pPr>
         <w:jc w:val="both"/>
       </w:pPr>
       <w:r>
-        <w:t>Es lo que Asha construirá si le dan herramientas.</w:t>
+        <w:t xml:space="preserve">Es lo que </w:t>
+      </w:r>
+      <w:proofErr w:type="spellStart"/>
+      <w:r>
+        <w:t>Asha</w:t>
+      </w:r>
+      <w:proofErr w:type="spellEnd"/>
+      <w:r>
+        <w:t xml:space="preserve"> construirá si le dan herramientas.</w:t>
       </w:r>
     </w:p>
     <w:p>
@@ -1776,7 +3165,7 @@
                     <pic:cNvPicPr preferRelativeResize="0"/>
                   </pic:nvPicPr>
                   <pic:blipFill>
-                    <a:blip r:embed="rId18"/>
+                    <a:blip r:embed="rId29"/>
                     <a:srcRect/>
                     <a:stretch>
                       <a:fillRect/>
@@ -1801,12 +3190,12 @@
     </w:p>
     <w:p/>
     <w:sectPr>
-      <w:headerReference w:type="even" r:id="rId19"/>
-      <w:headerReference w:type="default" r:id="rId20"/>
-      <w:footerReference w:type="even" r:id="rId21"/>
-      <w:footerReference w:type="default" r:id="rId22"/>
-      <w:headerReference w:type="first" r:id="rId23"/>
-      <w:footerReference w:type="first" r:id="rId24"/>
+      <w:headerReference w:type="even" r:id="rId30"/>
+      <w:headerReference w:type="default" r:id="rId31"/>
+      <w:footerReference w:type="even" r:id="rId32"/>
+      <w:footerReference w:type="default" r:id="rId33"/>
+      <w:headerReference w:type="first" r:id="rId34"/>
+      <w:footerReference w:type="first" r:id="rId35"/>
       <w:pgSz w:w="11900" w:h="16840"/>
       <w:pgMar w:top="2540" w:right="720" w:bottom="720" w:left="720" w:header="708" w:footer="708" w:gutter="0"/>
       <w:pgNumType w:start="1"/>
@@ -1936,7 +3325,7 @@
         <w:sz w:val="20"/>
         <w:szCs w:val="20"/>
       </w:rPr>
-      <w:t>5</w:t>
+      <w:t>8</w:t>
     </w:r>
     <w:r>
       <w:rPr>
@@ -2937,6 +4326,28 @@
       <w:szCs w:val="20"/>
     </w:rPr>
   </w:style>
+  <w:style w:type="paragraph" w:styleId="Ttulo7">
+    <w:name w:val="heading 7"/>
+    <w:basedOn w:val="Normal"/>
+    <w:next w:val="Normal"/>
+    <w:link w:val="Ttulo7Car"/>
+    <w:uiPriority w:val="9"/>
+    <w:unhideWhenUsed/>
+    <w:qFormat/>
+    <w:rsid w:val="004F1DE2"/>
+    <w:pPr>
+      <w:keepNext/>
+      <w:keepLines/>
+      <w:spacing w:before="40" w:after="0"/>
+      <w:outlineLvl w:val="6"/>
+    </w:pPr>
+    <w:rPr>
+      <w:rFonts w:asciiTheme="majorHAnsi" w:eastAsiaTheme="majorEastAsia" w:hAnsiTheme="majorHAnsi" w:cstheme="majorBidi"/>
+      <w:i/>
+      <w:iCs/>
+      <w:color w:val="243F60" w:themeColor="accent1" w:themeShade="7F"/>
+    </w:rPr>
+  </w:style>
   <w:style w:type="character" w:default="1" w:styleId="Fuentedeprrafopredeter">
     <w:name w:val="Default Paragraph Font"/>
     <w:uiPriority w:val="1"/>
@@ -3006,6 +4417,87 @@
       <w:color w:val="666666"/>
       <w:sz w:val="48"/>
       <w:szCs w:val="48"/>
+    </w:rPr>
+  </w:style>
+  <w:style w:type="character" w:customStyle="1" w:styleId="Ttulo7Car">
+    <w:name w:val="Título 7 Car"/>
+    <w:basedOn w:val="Fuentedeprrafopredeter"/>
+    <w:link w:val="Ttulo7"/>
+    <w:uiPriority w:val="9"/>
+    <w:rsid w:val="004F1DE2"/>
+    <w:rPr>
+      <w:rFonts w:asciiTheme="majorHAnsi" w:eastAsiaTheme="majorEastAsia" w:hAnsiTheme="majorHAnsi" w:cstheme="majorBidi"/>
+      <w:i/>
+      <w:iCs/>
+      <w:color w:val="243F60" w:themeColor="accent1" w:themeShade="7F"/>
+    </w:rPr>
+  </w:style>
+  <w:style w:type="paragraph" w:styleId="TDC1">
+    <w:name w:val="toc 1"/>
+    <w:basedOn w:val="Normal"/>
+    <w:next w:val="Normal"/>
+    <w:autoRedefine/>
+    <w:uiPriority w:val="39"/>
+    <w:unhideWhenUsed/>
+    <w:rsid w:val="004F1DE2"/>
+    <w:pPr>
+      <w:spacing w:after="100"/>
+    </w:pPr>
+  </w:style>
+  <w:style w:type="paragraph" w:styleId="TDC7">
+    <w:name w:val="toc 7"/>
+    <w:basedOn w:val="Normal"/>
+    <w:next w:val="Normal"/>
+    <w:autoRedefine/>
+    <w:uiPriority w:val="39"/>
+    <w:unhideWhenUsed/>
+    <w:rsid w:val="004F1DE2"/>
+    <w:pPr>
+      <w:spacing w:after="100"/>
+      <w:ind w:left="1320"/>
+    </w:pPr>
+  </w:style>
+  <w:style w:type="paragraph" w:styleId="TDC2">
+    <w:name w:val="toc 2"/>
+    <w:basedOn w:val="Normal"/>
+    <w:next w:val="Normal"/>
+    <w:autoRedefine/>
+    <w:uiPriority w:val="39"/>
+    <w:unhideWhenUsed/>
+    <w:rsid w:val="004F1DE2"/>
+    <w:pPr>
+      <w:spacing w:after="100"/>
+      <w:ind w:left="220"/>
+    </w:pPr>
+  </w:style>
+  <w:style w:type="character" w:styleId="Hipervnculo">
+    <w:name w:val="Hyperlink"/>
+    <w:basedOn w:val="Fuentedeprrafopredeter"/>
+    <w:uiPriority w:val="99"/>
+    <w:unhideWhenUsed/>
+    <w:rsid w:val="004F1DE2"/>
+    <w:rPr>
+      <w:color w:val="0000FF" w:themeColor="hyperlink"/>
+      <w:u w:val="single"/>
+    </w:rPr>
+  </w:style>
+  <w:style w:type="paragraph" w:styleId="Descripcin">
+    <w:name w:val="caption"/>
+    <w:basedOn w:val="Normal"/>
+    <w:next w:val="Normal"/>
+    <w:uiPriority w:val="35"/>
+    <w:unhideWhenUsed/>
+    <w:qFormat/>
+    <w:rsid w:val="004F1DE2"/>
+    <w:pPr>
+      <w:spacing w:line="240" w:lineRule="auto"/>
+    </w:pPr>
+    <w:rPr>
+      <w:i/>
+      <w:iCs/>
+      <w:color w:val="1F497D" w:themeColor="text2"/>
+      <w:sz w:val="18"/>
+      <w:szCs w:val="18"/>
     </w:rPr>
   </w:style>
 </w:styles>

</xml_diff>